<commit_message>
made intro accessible & reduced length of copy
</commit_message>
<xml_diff>
--- a/Intro&ProjectDetails_PPDNLJ.docx
+++ b/Intro&ProjectDetails_PPDNLJ.docx
@@ -99,7 +99,27 @@
           <w:sz w:val="40"/>
           <w:szCs w:val="40"/>
         </w:rPr>
-        <w:t>Paolo Penaflor, Dallas Nuedorf, Logan Johnston</w:t>
+        <w:t xml:space="preserve">Paolo Penaflor, Dallas </w:t>
+      </w:r>
+      <w:proofErr w:type="spellStart"/>
+      <w:r>
+        <w:rPr>
+          <w:rFonts w:ascii="Arial" w:eastAsia="Times New Roman" w:hAnsi="Arial" w:cs="Arial"/>
+          <w:b/>
+          <w:sz w:val="40"/>
+          <w:szCs w:val="40"/>
+        </w:rPr>
+        <w:t>Nuedorf</w:t>
+      </w:r>
+      <w:proofErr w:type="spellEnd"/>
+      <w:r>
+        <w:rPr>
+          <w:rFonts w:ascii="Arial" w:eastAsia="Times New Roman" w:hAnsi="Arial" w:cs="Arial"/>
+          <w:b/>
+          <w:sz w:val="40"/>
+          <w:szCs w:val="40"/>
+        </w:rPr>
+        <w:t>, Logan Johnston</w:t>
       </w:r>
     </w:p>
     <w:p>
@@ -197,6 +217,7 @@
           <w:szCs w:val="32"/>
         </w:rPr>
       </w:pPr>
+      <w:proofErr w:type="spellStart"/>
       <w:r>
         <w:rPr>
           <w:rFonts w:ascii="Arial" w:hAnsi="Arial" w:cs="Arial"/>
@@ -205,7 +226,18 @@
           <w:sz w:val="32"/>
           <w:szCs w:val="32"/>
         </w:rPr>
-        <w:t xml:space="preserve">CyberQuack </w:t>
+        <w:t>CyberQuack</w:t>
+      </w:r>
+      <w:proofErr w:type="spellEnd"/>
+      <w:r>
+        <w:rPr>
+          <w:rFonts w:ascii="Arial" w:hAnsi="Arial" w:cs="Arial"/>
+          <w:b/>
+          <w:bCs/>
+          <w:sz w:val="32"/>
+          <w:szCs w:val="32"/>
+        </w:rPr>
+        <w:t xml:space="preserve"> </w:t>
       </w:r>
       <w:r>
         <w:rPr>
@@ -338,8 +370,6 @@
             <w:rPr>
               <w:noProof/>
               <w:kern w:val="2"/>
-              <w:sz w:val="24"/>
-              <w:szCs w:val="24"/>
               <w:lang w:val="en-CA" w:eastAsia="en-CA"/>
               <w14:ligatures w14:val="standardContextual"/>
             </w:rPr>
@@ -368,7 +398,7 @@
             </w:rPr>
             <w:fldChar w:fldCharType="separate"/>
           </w:r>
-          <w:hyperlink w:anchor="_Toc157201091" w:history="1">
+          <w:hyperlink w:anchor="_Toc157352310" w:history="1">
             <w:r>
               <w:rPr>
                 <w:rStyle w:val="Hyperlink"/>
@@ -396,7 +426,7 @@
                 <w:noProof/>
                 <w:webHidden/>
               </w:rPr>
-              <w:instrText xml:space="preserve"> PAGEREF _Toc157201091 \h </w:instrText>
+              <w:instrText xml:space="preserve"> PAGEREF _Toc157352310 \h </w:instrText>
             </w:r>
             <w:r>
               <w:rPr>
@@ -436,13 +466,11 @@
             <w:rPr>
               <w:noProof/>
               <w:kern w:val="2"/>
-              <w:sz w:val="24"/>
-              <w:szCs w:val="24"/>
               <w:lang w:val="en-CA" w:eastAsia="en-CA"/>
               <w14:ligatures w14:val="standardContextual"/>
             </w:rPr>
           </w:pPr>
-          <w:hyperlink w:anchor="_Toc157201092" w:history="1">
+          <w:hyperlink w:anchor="_Toc157352311" w:history="1">
             <w:r>
               <w:rPr>
                 <w:rStyle w:val="Hyperlink"/>
@@ -470,7 +498,7 @@
                 <w:noProof/>
                 <w:webHidden/>
               </w:rPr>
-              <w:instrText xml:space="preserve"> PAGEREF _Toc157201092 \h </w:instrText>
+              <w:instrText xml:space="preserve"> PAGEREF _Toc157352311 \h </w:instrText>
             </w:r>
             <w:r>
               <w:rPr>
@@ -510,13 +538,11 @@
             <w:rPr>
               <w:noProof/>
               <w:kern w:val="2"/>
-              <w:sz w:val="24"/>
-              <w:szCs w:val="24"/>
               <w:lang w:val="en-CA" w:eastAsia="en-CA"/>
               <w14:ligatures w14:val="standardContextual"/>
             </w:rPr>
           </w:pPr>
-          <w:hyperlink w:anchor="_Toc157201093" w:history="1">
+          <w:hyperlink w:anchor="_Toc157352312" w:history="1">
             <w:r>
               <w:rPr>
                 <w:rStyle w:val="Hyperlink"/>
@@ -544,7 +570,7 @@
                 <w:noProof/>
                 <w:webHidden/>
               </w:rPr>
-              <w:instrText xml:space="preserve"> PAGEREF _Toc157201093 \h </w:instrText>
+              <w:instrText xml:space="preserve"> PAGEREF _Toc157352312 \h </w:instrText>
             </w:r>
             <w:r>
               <w:rPr>
@@ -584,19 +610,89 @@
             <w:rPr>
               <w:noProof/>
               <w:kern w:val="2"/>
-              <w:sz w:val="24"/>
-              <w:szCs w:val="24"/>
               <w:lang w:val="en-CA" w:eastAsia="en-CA"/>
               <w14:ligatures w14:val="standardContextual"/>
             </w:rPr>
           </w:pPr>
-          <w:hyperlink w:anchor="_Toc157201094" w:history="1">
+          <w:hyperlink w:anchor="_Toc157352313" w:history="1">
             <w:r>
               <w:rPr>
                 <w:rStyle w:val="Hyperlink"/>
                 <w:rFonts w:ascii="Arial" w:hAnsi="Arial" w:cs="Arial"/>
                 <w:noProof/>
               </w:rPr>
+              <w:t>Traditional security paradigms, akin to a castle behind a moat, are inadequate for modern threats. The solution is a shift in thinking. Adopting a zero-trust model is imperative for the City of New Westminster, focusing on principles like least privilege, microsegmentation, and multi-factor authentication to continuously verify identity and privilege on the network, both internally and externally.</w:t>
+            </w:r>
+            <w:r>
+              <w:rPr>
+                <w:noProof/>
+                <w:webHidden/>
+              </w:rPr>
+              <w:tab/>
+            </w:r>
+            <w:r>
+              <w:rPr>
+                <w:noProof/>
+                <w:webHidden/>
+              </w:rPr>
+              <w:fldChar w:fldCharType="begin"/>
+            </w:r>
+            <w:r>
+              <w:rPr>
+                <w:noProof/>
+                <w:webHidden/>
+              </w:rPr>
+              <w:instrText xml:space="preserve"> PAGEREF _Toc157352313 \h </w:instrText>
+            </w:r>
+            <w:r>
+              <w:rPr>
+                <w:noProof/>
+                <w:webHidden/>
+              </w:rPr>
+            </w:r>
+            <w:r>
+              <w:rPr>
+                <w:noProof/>
+                <w:webHidden/>
+              </w:rPr>
+              <w:fldChar w:fldCharType="separate"/>
+            </w:r>
+            <w:r>
+              <w:rPr>
+                <w:noProof/>
+                <w:webHidden/>
+              </w:rPr>
+              <w:t>1</w:t>
+            </w:r>
+            <w:r>
+              <w:rPr>
+                <w:noProof/>
+                <w:webHidden/>
+              </w:rPr>
+              <w:fldChar w:fldCharType="end"/>
+            </w:r>
+          </w:hyperlink>
+        </w:p>
+        <w:p>
+          <w:pPr>
+            <w:pStyle w:val="TOC2"/>
+            <w:tabs>
+              <w:tab w:val="right" w:leader="dot" w:pos="8630"/>
+            </w:tabs>
+            <w:rPr>
+              <w:noProof/>
+              <w:kern w:val="2"/>
+              <w:lang w:val="en-CA" w:eastAsia="en-CA"/>
+              <w14:ligatures w14:val="standardContextual"/>
+            </w:rPr>
+          </w:pPr>
+          <w:hyperlink w:anchor="_Toc157352314" w:history="1">
+            <w:r>
+              <w:rPr>
+                <w:rStyle w:val="Hyperlink"/>
+                <w:rFonts w:ascii="Arial" w:hAnsi="Arial" w:cs="Arial"/>
+                <w:noProof/>
+              </w:rPr>
               <w:t>Hunting For Threats Before Threat Actors</w:t>
             </w:r>
             <w:r>
@@ -618,7 +714,7 @@
                 <w:noProof/>
                 <w:webHidden/>
               </w:rPr>
-              <w:instrText xml:space="preserve"> PAGEREF _Toc157201094 \h </w:instrText>
+              <w:instrText xml:space="preserve"> PAGEREF _Toc157352314 \h </w:instrText>
             </w:r>
             <w:r>
               <w:rPr>
@@ -638,7 +734,7 @@
                 <w:noProof/>
                 <w:webHidden/>
               </w:rPr>
-              <w:t>2</w:t>
+              <w:t>1</w:t>
             </w:r>
             <w:r>
               <w:rPr>
@@ -658,13 +754,11 @@
             <w:rPr>
               <w:noProof/>
               <w:kern w:val="2"/>
-              <w:sz w:val="24"/>
-              <w:szCs w:val="24"/>
               <w:lang w:val="en-CA" w:eastAsia="en-CA"/>
               <w14:ligatures w14:val="standardContextual"/>
             </w:rPr>
           </w:pPr>
-          <w:hyperlink w:anchor="_Toc157201095" w:history="1">
+          <w:hyperlink w:anchor="_Toc157352315" w:history="1">
             <w:r>
               <w:rPr>
                 <w:rStyle w:val="Hyperlink"/>
@@ -692,7 +786,7 @@
                 <w:noProof/>
                 <w:webHidden/>
               </w:rPr>
-              <w:instrText xml:space="preserve"> PAGEREF _Toc157201095 \h </w:instrText>
+              <w:instrText xml:space="preserve"> PAGEREF _Toc157352315 \h </w:instrText>
             </w:r>
             <w:r>
               <w:rPr>
@@ -732,20 +826,18 @@
             <w:rPr>
               <w:noProof/>
               <w:kern w:val="2"/>
-              <w:sz w:val="24"/>
-              <w:szCs w:val="24"/>
               <w:lang w:val="en-CA" w:eastAsia="en-CA"/>
               <w14:ligatures w14:val="standardContextual"/>
             </w:rPr>
           </w:pPr>
-          <w:hyperlink w:anchor="_Toc157201096" w:history="1">
+          <w:hyperlink w:anchor="_Toc157352316" w:history="1">
             <w:r>
               <w:rPr>
                 <w:rStyle w:val="Hyperlink"/>
                 <w:rFonts w:ascii="Arial" w:hAnsi="Arial" w:cs="Arial"/>
                 <w:noProof/>
               </w:rPr>
-              <w:t>Outline Security Posture &amp; Assessing Threat Categories</w:t>
+              <w:t>Outlining Security Posture &amp; Assessing Threat Categories</w:t>
             </w:r>
             <w:r>
               <w:rPr>
@@ -766,7 +858,7 @@
                 <w:noProof/>
                 <w:webHidden/>
               </w:rPr>
-              <w:instrText xml:space="preserve"> PAGEREF _Toc157201096 \h </w:instrText>
+              <w:instrText xml:space="preserve"> PAGEREF _Toc157352316 \h </w:instrText>
             </w:r>
             <w:r>
               <w:rPr>
@@ -806,13 +898,11 @@
             <w:rPr>
               <w:noProof/>
               <w:kern w:val="2"/>
-              <w:sz w:val="24"/>
-              <w:szCs w:val="24"/>
               <w:lang w:val="en-CA" w:eastAsia="en-CA"/>
               <w14:ligatures w14:val="standardContextual"/>
             </w:rPr>
           </w:pPr>
-          <w:hyperlink w:anchor="_Toc157201097" w:history="1">
+          <w:hyperlink w:anchor="_Toc157352317" w:history="1">
             <w:r>
               <w:rPr>
                 <w:rStyle w:val="Hyperlink"/>
@@ -840,7 +930,7 @@
                 <w:noProof/>
                 <w:webHidden/>
               </w:rPr>
-              <w:instrText xml:space="preserve"> PAGEREF _Toc157201097 \h </w:instrText>
+              <w:instrText xml:space="preserve"> PAGEREF _Toc157352317 \h </w:instrText>
             </w:r>
             <w:r>
               <w:rPr>
@@ -880,20 +970,18 @@
             <w:rPr>
               <w:noProof/>
               <w:kern w:val="2"/>
-              <w:sz w:val="24"/>
-              <w:szCs w:val="24"/>
               <w:lang w:val="en-CA" w:eastAsia="en-CA"/>
               <w14:ligatures w14:val="standardContextual"/>
             </w:rPr>
           </w:pPr>
-          <w:hyperlink w:anchor="_Toc157201098" w:history="1">
+          <w:hyperlink w:anchor="_Toc157352318" w:history="1">
             <w:r>
               <w:rPr>
                 <w:rStyle w:val="Hyperlink"/>
                 <w:rFonts w:ascii="Arial" w:hAnsi="Arial" w:cs="Arial"/>
                 <w:noProof/>
               </w:rPr>
-              <w:t>Offensive Security Measures To Enhance Network Defense</w:t>
+              <w:t>Offensive Security Measures to Enhance Network Defense</w:t>
             </w:r>
             <w:r>
               <w:rPr>
@@ -914,7 +1002,7 @@
                 <w:noProof/>
                 <w:webHidden/>
               </w:rPr>
-              <w:instrText xml:space="preserve"> PAGEREF _Toc157201098 \h </w:instrText>
+              <w:instrText xml:space="preserve"> PAGEREF _Toc157352318 \h </w:instrText>
             </w:r>
             <w:r>
               <w:rPr>
@@ -954,20 +1042,18 @@
             <w:rPr>
               <w:noProof/>
               <w:kern w:val="2"/>
-              <w:sz w:val="24"/>
-              <w:szCs w:val="24"/>
               <w:lang w:val="en-CA" w:eastAsia="en-CA"/>
               <w14:ligatures w14:val="standardContextual"/>
             </w:rPr>
           </w:pPr>
-          <w:hyperlink w:anchor="_Toc157201099" w:history="1">
+          <w:hyperlink w:anchor="_Toc157352319" w:history="1">
             <w:r>
               <w:rPr>
                 <w:rStyle w:val="Hyperlink"/>
                 <w:rFonts w:ascii="Arial" w:hAnsi="Arial" w:cs="Arial"/>
                 <w:noProof/>
               </w:rPr>
-              <w:t>Defining Next-Generation EDR Technology &amp; Proactive Maintenance</w:t>
+              <w:t>Defining Next-Generation EDR Technology &amp; Proactive Security</w:t>
             </w:r>
             <w:r>
               <w:rPr>
@@ -988,7 +1074,7 @@
                 <w:noProof/>
                 <w:webHidden/>
               </w:rPr>
-              <w:instrText xml:space="preserve"> PAGEREF _Toc157201099 \h </w:instrText>
+              <w:instrText xml:space="preserve"> PAGEREF _Toc157352319 \h </w:instrText>
             </w:r>
             <w:r>
               <w:rPr>
@@ -1008,7 +1094,7 @@
                 <w:noProof/>
                 <w:webHidden/>
               </w:rPr>
-              <w:t>3</w:t>
+              <w:t>2</w:t>
             </w:r>
             <w:r>
               <w:rPr>
@@ -1028,20 +1114,17 @@
             <w:rPr>
               <w:noProof/>
               <w:kern w:val="2"/>
-              <w:sz w:val="24"/>
-              <w:szCs w:val="24"/>
               <w:lang w:val="en-CA" w:eastAsia="en-CA"/>
               <w14:ligatures w14:val="standardContextual"/>
             </w:rPr>
           </w:pPr>
-          <w:hyperlink w:anchor="_Toc157201100" w:history="1">
+          <w:hyperlink w:anchor="_Toc157352320" w:history="1">
             <w:r>
               <w:rPr>
                 <w:rStyle w:val="Hyperlink"/>
-                <w:rFonts w:ascii="Arial" w:hAnsi="Arial" w:cs="Arial"/>
-                <w:noProof/>
-              </w:rPr>
-              <w:t>EDR Implementation Project Members</w:t>
+                <w:noProof/>
+              </w:rPr>
+              <w:t>Project Team Breakdown</w:t>
             </w:r>
             <w:r>
               <w:rPr>
@@ -1062,7 +1145,7 @@
                 <w:noProof/>
                 <w:webHidden/>
               </w:rPr>
-              <w:instrText xml:space="preserve"> PAGEREF _Toc157201100 \h </w:instrText>
+              <w:instrText xml:space="preserve"> PAGEREF _Toc157352320 \h </w:instrText>
             </w:r>
             <w:r>
               <w:rPr>
@@ -1102,20 +1185,18 @@
             <w:rPr>
               <w:noProof/>
               <w:kern w:val="2"/>
-              <w:sz w:val="24"/>
-              <w:szCs w:val="24"/>
               <w:lang w:val="en-CA" w:eastAsia="en-CA"/>
               <w14:ligatures w14:val="standardContextual"/>
             </w:rPr>
           </w:pPr>
-          <w:hyperlink w:anchor="_Toc157201101" w:history="1">
+          <w:hyperlink w:anchor="_Toc157352321" w:history="1">
             <w:r>
               <w:rPr>
                 <w:rStyle w:val="Hyperlink"/>
                 <w:rFonts w:ascii="Arial" w:hAnsi="Arial" w:cs="Arial"/>
                 <w:noProof/>
               </w:rPr>
-              <w:t>Penetration Testing &amp; Security Assessment Team (Red Team)</w:t>
+              <w:t>EDR Implementation Project Members</w:t>
             </w:r>
             <w:r>
               <w:rPr>
@@ -1136,7 +1217,7 @@
                 <w:noProof/>
                 <w:webHidden/>
               </w:rPr>
-              <w:instrText xml:space="preserve"> PAGEREF _Toc157201101 \h </w:instrText>
+              <w:instrText xml:space="preserve"> PAGEREF _Toc157352321 \h </w:instrText>
             </w:r>
             <w:r>
               <w:rPr>
@@ -1176,20 +1257,18 @@
             <w:rPr>
               <w:noProof/>
               <w:kern w:val="2"/>
-              <w:sz w:val="24"/>
-              <w:szCs w:val="24"/>
               <w:lang w:val="en-CA" w:eastAsia="en-CA"/>
               <w14:ligatures w14:val="standardContextual"/>
             </w:rPr>
           </w:pPr>
-          <w:hyperlink w:anchor="_Toc157201102" w:history="1">
+          <w:hyperlink w:anchor="_Toc157352322" w:history="1">
             <w:r>
               <w:rPr>
                 <w:rStyle w:val="Hyperlink"/>
                 <w:rFonts w:ascii="Arial" w:hAnsi="Arial" w:cs="Arial"/>
                 <w:noProof/>
               </w:rPr>
-              <w:t>Reporting Strategies</w:t>
+              <w:t>Penetration Testing &amp; Security Assessment Team (Red Team)</w:t>
             </w:r>
             <w:r>
               <w:rPr>
@@ -1210,7 +1289,7 @@
                 <w:noProof/>
                 <w:webHidden/>
               </w:rPr>
-              <w:instrText xml:space="preserve"> PAGEREF _Toc157201102 \h </w:instrText>
+              <w:instrText xml:space="preserve"> PAGEREF _Toc157352322 \h </w:instrText>
             </w:r>
             <w:r>
               <w:rPr>
@@ -1230,7 +1309,7 @@
                 <w:noProof/>
                 <w:webHidden/>
               </w:rPr>
-              <w:t>4</w:t>
+              <w:t>3</w:t>
             </w:r>
             <w:r>
               <w:rPr>
@@ -1250,13 +1329,11 @@
             <w:rPr>
               <w:noProof/>
               <w:kern w:val="2"/>
-              <w:sz w:val="24"/>
-              <w:szCs w:val="24"/>
               <w:lang w:val="en-CA" w:eastAsia="en-CA"/>
               <w14:ligatures w14:val="standardContextual"/>
             </w:rPr>
           </w:pPr>
-          <w:hyperlink w:anchor="_Toc157201103" w:history="1">
+          <w:hyperlink w:anchor="_Toc157352323" w:history="1">
             <w:r>
               <w:rPr>
                 <w:rStyle w:val="Hyperlink"/>
@@ -1284,7 +1361,7 @@
                 <w:noProof/>
                 <w:webHidden/>
               </w:rPr>
-              <w:instrText xml:space="preserve"> PAGEREF _Toc157201103 \h </w:instrText>
+              <w:instrText xml:space="preserve"> PAGEREF _Toc157352323 \h </w:instrText>
             </w:r>
             <w:r>
               <w:rPr>
@@ -1304,7 +1381,7 @@
                 <w:noProof/>
                 <w:webHidden/>
               </w:rPr>
-              <w:t>5</w:t>
+              <w:t>4</w:t>
             </w:r>
             <w:r>
               <w:rPr>
@@ -1319,6 +1396,9 @@
           <w:pPr>
             <w:rPr>
               <w:rFonts w:ascii="Arial" w:hAnsi="Arial" w:cs="Arial"/>
+              <w:b/>
+              <w:bCs/>
+              <w:noProof/>
               <w:sz w:val="24"/>
               <w:szCs w:val="24"/>
             </w:rPr>
@@ -1346,15 +1426,6 @@
     </w:sdt>
     <w:p>
       <w:pPr>
-        <w:rPr>
-          <w:rFonts w:ascii="Arial" w:hAnsi="Arial" w:cs="Arial"/>
-          <w:sz w:val="24"/>
-          <w:szCs w:val="24"/>
-        </w:rPr>
-      </w:pPr>
-    </w:p>
-    <w:p>
-      <w:pPr>
         <w:pStyle w:val="Heading1"/>
         <w:rPr>
           <w:rFonts w:ascii="Arial" w:hAnsi="Arial" w:cs="Arial"/>
@@ -1362,16 +1433,18 @@
           <w:szCs w:val="28"/>
         </w:rPr>
       </w:pPr>
-      <w:bookmarkStart w:id="0" w:name="_Toc157201091"/>
+      <w:bookmarkStart w:id="0" w:name="_Hlk157350692"/>
+      <w:bookmarkStart w:id="1" w:name="_Toc157352310"/>
       <w:r>
         <w:rPr>
           <w:rFonts w:ascii="Arial" w:hAnsi="Arial" w:cs="Arial"/>
           <w:sz w:val="28"/>
           <w:szCs w:val="28"/>
         </w:rPr>
+        <w:lastRenderedPageBreak/>
         <w:t>Introduction</w:t>
       </w:r>
-      <w:bookmarkEnd w:id="0"/>
+      <w:bookmarkEnd w:id="1"/>
       <w:r>
         <w:rPr>
           <w:rFonts w:ascii="Arial" w:hAnsi="Arial" w:cs="Arial"/>
@@ -1398,6 +1471,7 @@
         </w:rPr>
         <w:t xml:space="preserve">This proposal outlines </w:t>
       </w:r>
+      <w:proofErr w:type="spellStart"/>
       <w:r>
         <w:rPr>
           <w:rFonts w:ascii="Arial" w:hAnsi="Arial" w:cs="Arial"/>
@@ -1406,6 +1480,7 @@
         </w:rPr>
         <w:t>Cyberquack’s</w:t>
       </w:r>
+      <w:proofErr w:type="spellEnd"/>
       <w:r>
         <w:rPr>
           <w:rFonts w:ascii="Arial" w:hAnsi="Arial" w:cs="Arial"/>
@@ -1414,16 +1489,6 @@
         </w:rPr>
         <w:t xml:space="preserve"> plan to introduce a Managed Detection Response (MDR) solution for the ongoing monitoring, threat hunting, and incident response services required by the City of New Westminster's cyber security program. This plan includes the use of a next-generation Endpoint Detection &amp; Response (EDR) platform, paired with a proactive approach to vulnerability testing, incident response, and regularly available reports.</w:t>
       </w:r>
-    </w:p>
-    <w:p>
-      <w:pPr>
-        <w:spacing w:line="240" w:lineRule="auto"/>
-        <w:rPr>
-          <w:rFonts w:ascii="Arial" w:hAnsi="Arial" w:cs="Arial"/>
-          <w:sz w:val="24"/>
-          <w:szCs w:val="24"/>
-        </w:rPr>
-      </w:pPr>
     </w:p>
     <w:p>
       <w:pPr>
@@ -1434,7 +1499,7 @@
           <w:szCs w:val="26"/>
         </w:rPr>
       </w:pPr>
-      <w:bookmarkStart w:id="1" w:name="_Toc157201092"/>
+      <w:bookmarkStart w:id="2" w:name="_Toc157352311"/>
       <w:r>
         <w:rPr>
           <w:rFonts w:ascii="Arial" w:hAnsi="Arial" w:cs="Arial"/>
@@ -1443,51 +1508,41 @@
         </w:rPr>
         <w:t>Next-Generation EDR Implementation</w:t>
       </w:r>
-      <w:bookmarkEnd w:id="1"/>
-    </w:p>
-    <w:p>
-      <w:pPr>
-        <w:spacing w:line="240" w:lineRule="auto"/>
-        <w:rPr>
-          <w:rFonts w:ascii="Arial" w:hAnsi="Arial" w:cs="Arial"/>
-          <w:sz w:val="24"/>
-          <w:szCs w:val="24"/>
-        </w:rPr>
-      </w:pPr>
-      <w:r>
-        <w:rPr>
-          <w:rFonts w:ascii="Arial" w:hAnsi="Arial" w:cs="Arial"/>
-          <w:sz w:val="24"/>
-          <w:szCs w:val="24"/>
-        </w:rPr>
-        <w:t xml:space="preserve">The City's systems, devices, and cloud solutions are under threat from the continually evolving cyber landscape. With the average time-to-detect (TTD) a threat lasting around 277 days, an effective EDR solution is imperative to mitigating the risk to the City of New Westminster. A major issue that faces any organization implementing an EDR solution is the manpower to design, deploy, test, and maintain the security apparatus. Our firm has extensive experience, particularly in municipal applications, of building mature and thorough threat detection and response models that have proven themselves against modern threat actors. By investing in our managed EDR solution, </w:t>
-      </w:r>
-      <w:r>
-        <w:rPr>
-          <w:rFonts w:ascii="Arial" w:hAnsi="Arial" w:cs="Arial"/>
-          <w:sz w:val="24"/>
-          <w:szCs w:val="24"/>
-        </w:rPr>
-        <w:t>resources,</w:t>
-      </w:r>
-      <w:r>
-        <w:rPr>
-          <w:rFonts w:ascii="Arial" w:hAnsi="Arial" w:cs="Arial"/>
-          <w:sz w:val="24"/>
-          <w:szCs w:val="24"/>
-        </w:rPr>
-        <w:t xml:space="preserve"> and staff fatigue traditionally experienced by in-house security teams are reduced and City employees can focus on the exceptional roles they already play in our society. Using the next-generation of the Crowdstrike EDR platform, threats are assessed by a vigorous AI model trained to detect and prevent malicious and zero-day exploits as they happen.</w:t>
-      </w:r>
-    </w:p>
-    <w:p>
-      <w:pPr>
-        <w:spacing w:line="240" w:lineRule="auto"/>
-        <w:rPr>
-          <w:rFonts w:ascii="Arial" w:hAnsi="Arial" w:cs="Arial"/>
-          <w:sz w:val="24"/>
-          <w:szCs w:val="24"/>
-        </w:rPr>
-      </w:pPr>
+      <w:bookmarkEnd w:id="2"/>
+    </w:p>
+    <w:p>
+      <w:pPr>
+        <w:rPr>
+          <w:rFonts w:ascii="Arial" w:hAnsi="Arial" w:cs="Arial"/>
+          <w:sz w:val="24"/>
+          <w:szCs w:val="24"/>
+        </w:rPr>
+      </w:pPr>
+      <w:r>
+        <w:rPr>
+          <w:rFonts w:ascii="Arial" w:hAnsi="Arial" w:cs="Arial"/>
+          <w:sz w:val="24"/>
+          <w:szCs w:val="24"/>
+        </w:rPr>
+        <w:t xml:space="preserve">The City's systems, devices, and cloud solutions are under threat from the continually evolving cyber landscape. With the average time-to-detect (TTD) a threat lasting around 277 days, an effective EDR solution is imperative to mitigating the risk to the City of New Westminster. A major issue that faces any organization implementing an EDR solution is the manpower to design, deploy, test, and maintain the security apparatus. </w:t>
+      </w:r>
+    </w:p>
+    <w:p>
+      <w:pPr>
+        <w:rPr>
+          <w:rFonts w:ascii="Arial" w:hAnsi="Arial" w:cs="Arial"/>
+          <w:sz w:val="24"/>
+          <w:szCs w:val="24"/>
+        </w:rPr>
+      </w:pPr>
+      <w:r>
+        <w:rPr>
+          <w:rFonts w:ascii="Arial" w:hAnsi="Arial" w:cs="Arial"/>
+          <w:sz w:val="24"/>
+          <w:szCs w:val="24"/>
+        </w:rPr>
+        <w:t>Our firm has extensive experience, particularly in municipal applications, of building mature and thorough threat detection and response models that have proven themselves against modern threat actors. By investing in our managed EDR solution, resources, and staff fatigue traditionally experienced by in-house security teams are reduced and City employees can focus on the exceptional roles they already play in our society.</w:t>
+      </w:r>
     </w:p>
     <w:p>
       <w:pPr>
@@ -1498,7 +1553,7 @@
           <w:szCs w:val="26"/>
         </w:rPr>
       </w:pPr>
-      <w:bookmarkStart w:id="2" w:name="_Toc157201093"/>
+      <w:bookmarkStart w:id="3" w:name="_Toc157352312"/>
       <w:r>
         <w:rPr>
           <w:rFonts w:ascii="Arial" w:hAnsi="Arial" w:cs="Arial"/>
@@ -1507,63 +1562,56 @@
         </w:rPr>
         <w:t>Transitioning To Zero Trust Architecture</w:t>
       </w:r>
-      <w:bookmarkEnd w:id="2"/>
-    </w:p>
-    <w:p>
-      <w:pPr>
-        <w:spacing w:line="240" w:lineRule="auto"/>
-        <w:rPr>
-          <w:rFonts w:ascii="Arial" w:hAnsi="Arial" w:cs="Arial"/>
-          <w:sz w:val="24"/>
-          <w:szCs w:val="24"/>
-        </w:rPr>
-      </w:pPr>
-      <w:r>
-        <w:rPr>
-          <w:rFonts w:ascii="Arial" w:hAnsi="Arial" w:cs="Arial"/>
-          <w:sz w:val="24"/>
-          <w:szCs w:val="24"/>
-        </w:rPr>
-        <w:t xml:space="preserve">Traditional IT security evolved from the idea of a castle behind a moat. Getting inside the castle can </w:t>
-      </w:r>
-      <w:r>
-        <w:rPr>
-          <w:rFonts w:ascii="Arial" w:hAnsi="Arial" w:cs="Arial"/>
-          <w:sz w:val="24"/>
-          <w:szCs w:val="24"/>
-        </w:rPr>
-        <w:t>be</w:t>
-      </w:r>
-      <w:r>
-        <w:rPr>
-          <w:rFonts w:ascii="Arial" w:hAnsi="Arial" w:cs="Arial"/>
-          <w:sz w:val="24"/>
-          <w:szCs w:val="24"/>
-        </w:rPr>
-        <w:t xml:space="preserve"> extremely difficult, but once inside a perso</w:t>
-      </w:r>
-      <w:r>
-        <w:rPr>
-          <w:rFonts w:ascii="Arial" w:hAnsi="Arial" w:cs="Arial"/>
-          <w:sz w:val="24"/>
-          <w:szCs w:val="24"/>
-        </w:rPr>
-        <w:t xml:space="preserve">n is </w:t>
-      </w:r>
-      <w:r>
-        <w:rPr>
-          <w:rFonts w:ascii="Arial" w:hAnsi="Arial" w:cs="Arial"/>
-          <w:sz w:val="24"/>
-          <w:szCs w:val="24"/>
-        </w:rPr>
-        <w:t>implicitly trusted. From a security point of view, this is a dangerous route for networks such as the City of New Westminster's due to the fact that should a threat-actor compromise a City's endpoint device, they have crossed the moat. Once implicitly trusted, the threat-actor can move through the network and establish themselves as an Advanced Persistent Threat (APT). This issue becomes even greater when cloud networks are considered. The solution is a shift in thinking. By assuming a zero-trust model where threats are considered to already be in the castle, principles such as least privilege, microsegmentation, and multi-factor authentication can be evaluated against current standards to produce a security model that continuously works to verify identity and privilege on the network, both inside and outside the castle.</w:t>
-      </w:r>
+      <w:bookmarkEnd w:id="3"/>
     </w:p>
     <w:p>
       <w:pPr>
         <w:pStyle w:val="Heading2"/>
         <w:rPr>
-          <w:rFonts w:ascii="Arial" w:hAnsi="Arial" w:cs="Arial"/>
+          <w:rFonts w:ascii="Arial" w:eastAsiaTheme="minorEastAsia" w:hAnsi="Arial" w:cs="Arial"/>
+          <w:color w:val="auto"/>
+          <w:sz w:val="24"/>
+          <w:szCs w:val="24"/>
+        </w:rPr>
+      </w:pPr>
+      <w:bookmarkStart w:id="4" w:name="_Toc157352313"/>
+      <w:r>
+        <w:rPr>
+          <w:rFonts w:ascii="Arial" w:eastAsiaTheme="minorEastAsia" w:hAnsi="Arial" w:cs="Arial"/>
+          <w:color w:val="auto"/>
+          <w:sz w:val="24"/>
+          <w:szCs w:val="24"/>
+        </w:rPr>
+        <w:t xml:space="preserve">Traditional security paradigms, akin to a castle behind a moat, are inadequate for modern threats. The solution is a shift in thinking. Adopting a zero-trust model is imperative for the City of New Westminster, focusing on principles like least privilege, </w:t>
+      </w:r>
+      <w:proofErr w:type="spellStart"/>
+      <w:r>
+        <w:rPr>
+          <w:rFonts w:ascii="Arial" w:eastAsiaTheme="minorEastAsia" w:hAnsi="Arial" w:cs="Arial"/>
+          <w:color w:val="auto"/>
+          <w:sz w:val="24"/>
+          <w:szCs w:val="24"/>
+        </w:rPr>
+        <w:t>microsegmentation</w:t>
+      </w:r>
+      <w:proofErr w:type="spellEnd"/>
+      <w:r>
+        <w:rPr>
+          <w:rFonts w:ascii="Arial" w:eastAsiaTheme="minorEastAsia" w:hAnsi="Arial" w:cs="Arial"/>
+          <w:color w:val="auto"/>
+          <w:sz w:val="24"/>
+          <w:szCs w:val="24"/>
+        </w:rPr>
+        <w:t>, and multi-factor authentication to continuously verify identity and privilege on the network, both internally and externally.</w:t>
+      </w:r>
+      <w:bookmarkEnd w:id="4"/>
+    </w:p>
+    <w:p>
+      <w:pPr>
+        <w:pStyle w:val="Heading2"/>
+        <w:rPr>
+          <w:rFonts w:ascii="Arial" w:eastAsiaTheme="minorEastAsia" w:hAnsi="Arial" w:cs="Arial"/>
+          <w:color w:val="auto"/>
           <w:sz w:val="24"/>
           <w:szCs w:val="24"/>
         </w:rPr>
@@ -1578,7 +1626,7 @@
           <w:szCs w:val="26"/>
         </w:rPr>
       </w:pPr>
-      <w:bookmarkStart w:id="3" w:name="_Toc157201094"/>
+      <w:bookmarkStart w:id="5" w:name="_Toc157352314"/>
       <w:r>
         <w:rPr>
           <w:rFonts w:ascii="Arial" w:hAnsi="Arial" w:cs="Arial"/>
@@ -1587,24 +1635,40 @@
         </w:rPr>
         <w:t>Hunting For Threats Before Threat Actors</w:t>
       </w:r>
-      <w:bookmarkEnd w:id="3"/>
-    </w:p>
-    <w:p>
-      <w:pPr>
-        <w:spacing w:line="240" w:lineRule="auto"/>
-        <w:rPr>
-          <w:rFonts w:ascii="Arial" w:hAnsi="Arial" w:cs="Arial"/>
-          <w:sz w:val="24"/>
-          <w:szCs w:val="24"/>
-        </w:rPr>
-      </w:pPr>
-      <w:r>
-        <w:rPr>
-          <w:rFonts w:ascii="Arial" w:hAnsi="Arial" w:cs="Arial"/>
-          <w:sz w:val="24"/>
-          <w:szCs w:val="24"/>
-        </w:rPr>
-        <w:t>With our proposed defensive MDR solution, there is another half of the coin. By proactively hunting threats through vulnerability testing, our firm will provide meaningful action items that will further strengthen the security of the City's infrastructure. After briefing with City-assigned security professionals, our firm can provide vulnerability testing and reporting services that follow the British Columbian Information Management / Information Technology (BC-IM/IT) specifications. Regular reporting on a weekly schedule is standard as well as access to functional dashboards that can provide real-time alerts and notifications to City IT professionals. Incident response strategies that leverage the reach and depth of the EDR solution will be developed alongside City security professionals, combining the split-second decision making of AI automation with human-powered review of critical alerts.</w:t>
+      <w:bookmarkEnd w:id="5"/>
+    </w:p>
+    <w:p>
+      <w:pPr>
+        <w:rPr>
+          <w:rFonts w:ascii="Arial" w:hAnsi="Arial" w:cs="Arial"/>
+          <w:sz w:val="24"/>
+          <w:szCs w:val="24"/>
+        </w:rPr>
+      </w:pPr>
+      <w:r>
+        <w:rPr>
+          <w:rFonts w:ascii="Arial" w:hAnsi="Arial" w:cs="Arial"/>
+          <w:sz w:val="24"/>
+          <w:szCs w:val="24"/>
+        </w:rPr>
+        <w:t>With our proposed defensive MDR solution, proactive threat hunting through vulnerability testing will provide meaningful action items that will further strengthen the security of the City's infrastructure. Functional dashboards allow city officials to witness threats as they are discovered, offering the ability to see the attacker before they see you.</w:t>
+      </w:r>
+    </w:p>
+    <w:p>
+      <w:pPr>
+        <w:rPr>
+          <w:rFonts w:ascii="Arial" w:hAnsi="Arial" w:cs="Arial"/>
+          <w:sz w:val="24"/>
+          <w:szCs w:val="24"/>
+        </w:rPr>
+      </w:pPr>
+      <w:r>
+        <w:rPr>
+          <w:rFonts w:ascii="Arial" w:hAnsi="Arial" w:cs="Arial"/>
+          <w:sz w:val="24"/>
+          <w:szCs w:val="24"/>
+        </w:rPr>
+        <w:t>Regular reporting on a weekly schedule real-time alerts that follow BC-IM/IT and other industry standards work to ensure continuous monitoring strategies that leverage the reach and depth of the EDR solution. Incident response strategies, combining AI automation with human oversight, are tailored in collaboration with City security professionals.</w:t>
       </w:r>
     </w:p>
     <w:p>
@@ -1616,40 +1680,34 @@
           <w:szCs w:val="28"/>
         </w:rPr>
       </w:pPr>
-      <w:bookmarkStart w:id="4" w:name="_Toc157201095"/>
+      <w:bookmarkStart w:id="6" w:name="_Toc157352315"/>
+      <w:bookmarkEnd w:id="0"/>
       <w:r>
         <w:rPr>
           <w:rFonts w:ascii="Arial" w:hAnsi="Arial" w:cs="Arial"/>
           <w:sz w:val="28"/>
           <w:szCs w:val="28"/>
         </w:rPr>
+        <w:lastRenderedPageBreak/>
         <w:t>Project Details</w:t>
       </w:r>
-      <w:bookmarkEnd w:id="4"/>
-    </w:p>
-    <w:p>
-      <w:pPr>
-        <w:rPr>
-          <w:rFonts w:ascii="Arial" w:hAnsi="Arial" w:cs="Arial"/>
-        </w:rPr>
-      </w:pPr>
-      <w:r>
-        <w:rPr>
-          <w:rFonts w:ascii="Arial" w:hAnsi="Arial" w:cs="Arial"/>
-        </w:rPr>
-        <w:t xml:space="preserve">The first order of business is to meet with City officials and debrief on the current security posture of the organization. This will clearly define the scope of our EDR solution. During this we will gather any existing documentation </w:t>
-      </w:r>
-      <w:r>
-        <w:rPr>
-          <w:rFonts w:ascii="Arial" w:hAnsi="Arial" w:cs="Arial"/>
-        </w:rPr>
-        <w:t>available and</w:t>
-      </w:r>
-      <w:r>
-        <w:rPr>
-          <w:rFonts w:ascii="Arial" w:hAnsi="Arial" w:cs="Arial"/>
-        </w:rPr>
-        <w:t xml:space="preserve"> create topology maps to fully understand the overall network structure. We will also collaborate with key personnel to define which assets and components will need to be included. </w:t>
+      <w:bookmarkEnd w:id="6"/>
+    </w:p>
+    <w:p>
+      <w:pPr>
+        <w:rPr>
+          <w:rFonts w:ascii="Arial" w:hAnsi="Arial" w:cs="Arial"/>
+          <w:sz w:val="24"/>
+          <w:szCs w:val="24"/>
+        </w:rPr>
+      </w:pPr>
+      <w:r>
+        <w:rPr>
+          <w:rFonts w:ascii="Arial" w:hAnsi="Arial" w:cs="Arial"/>
+          <w:sz w:val="24"/>
+          <w:szCs w:val="24"/>
+        </w:rPr>
+        <w:t xml:space="preserve">The first order of business is to meet with City officials and debrief on the current security posture of the organization. This will clearly define the scope of our EDR solution. During this we will gather any existing documentation available and create topology maps to fully understand the overall network structure. We will also collaborate with key personnel to define which assets and components will need to be included. </w:t>
       </w:r>
     </w:p>
     <w:p>
@@ -1657,65 +1715,219 @@
         <w:pStyle w:val="Heading2"/>
         <w:rPr>
           <w:rFonts w:ascii="Arial" w:hAnsi="Arial" w:cs="Arial"/>
-        </w:rPr>
-      </w:pPr>
-      <w:bookmarkStart w:id="5" w:name="_Toc157201096"/>
-      <w:r>
-        <w:rPr>
-          <w:rFonts w:ascii="Arial" w:hAnsi="Arial" w:cs="Arial"/>
-        </w:rPr>
-        <w:t>Outline Security Posture &amp; Assessing Threat Categories</w:t>
-      </w:r>
-      <w:bookmarkEnd w:id="5"/>
-    </w:p>
-    <w:p>
-      <w:pPr>
-        <w:rPr>
-          <w:rFonts w:ascii="Arial" w:hAnsi="Arial" w:cs="Arial"/>
-        </w:rPr>
-      </w:pPr>
-      <w:r>
-        <w:rPr>
-          <w:rFonts w:ascii="Arial" w:hAnsi="Arial" w:cs="Arial"/>
-        </w:rPr>
-        <w:t xml:space="preserve"> </w:t>
-      </w:r>
-      <w:r>
-        <w:rPr>
-          <w:rFonts w:ascii="Arial" w:hAnsi="Arial" w:cs="Arial"/>
-        </w:rPr>
-        <w:t>Once City officials have outlined their posture, the system will be assessed via vulnerability scanning to establish what vulnerabilities can be mitigated with the EDR solution and what vulnerabilities need to be addressed outside the EDR solution.</w:t>
-      </w:r>
-      <w:r>
-        <w:rPr>
-          <w:rFonts w:ascii="Arial" w:hAnsi="Arial" w:cs="Arial"/>
-        </w:rPr>
-        <w:t xml:space="preserve"> </w:t>
-      </w:r>
-    </w:p>
-    <w:p>
-      <w:pPr>
-        <w:rPr>
-          <w:rFonts w:ascii="Arial" w:hAnsi="Arial" w:cs="Arial"/>
-        </w:rPr>
-      </w:pPr>
-      <w:r>
-        <w:rPr>
-          <w:rFonts w:ascii="Arial" w:hAnsi="Arial" w:cs="Arial"/>
-        </w:rPr>
-        <w:t xml:space="preserve">Once these vulnerabilities have been categorized, the EDR solution will be implemented alongside an employee training program that educates end-device users on the role they play securing the networks that they use. Vulnerabilities not resolved with the EDR solution will be addressed </w:t>
-      </w:r>
-      <w:r>
-        <w:rPr>
-          <w:rFonts w:ascii="Arial" w:hAnsi="Arial" w:cs="Arial"/>
+          <w:sz w:val="26"/>
+          <w:szCs w:val="26"/>
+        </w:rPr>
+      </w:pPr>
+      <w:bookmarkStart w:id="7" w:name="_Toc157352316"/>
+      <w:r>
+        <w:rPr>
+          <w:rFonts w:ascii="Arial" w:hAnsi="Arial" w:cs="Arial"/>
+          <w:sz w:val="26"/>
+          <w:szCs w:val="26"/>
+        </w:rPr>
+        <w:t>Outlin</w:t>
+      </w:r>
+      <w:r>
+        <w:rPr>
+          <w:rFonts w:ascii="Arial" w:hAnsi="Arial" w:cs="Arial"/>
+          <w:sz w:val="26"/>
+          <w:szCs w:val="26"/>
+        </w:rPr>
+        <w:t>ing</w:t>
+      </w:r>
+      <w:r>
+        <w:rPr>
+          <w:rFonts w:ascii="Arial" w:hAnsi="Arial" w:cs="Arial"/>
+          <w:sz w:val="26"/>
+          <w:szCs w:val="26"/>
+        </w:rPr>
+        <w:t xml:space="preserve"> Security Posture &amp; Assessing Threat Categories</w:t>
+      </w:r>
+      <w:bookmarkEnd w:id="7"/>
+    </w:p>
+    <w:p>
+      <w:pPr>
+        <w:rPr>
+          <w:rFonts w:ascii="Arial" w:hAnsi="Arial" w:cs="Arial"/>
+          <w:sz w:val="24"/>
+          <w:szCs w:val="24"/>
+        </w:rPr>
+      </w:pPr>
+      <w:r>
+        <w:rPr>
+          <w:rFonts w:ascii="Arial" w:hAnsi="Arial" w:cs="Arial"/>
+          <w:sz w:val="24"/>
+          <w:szCs w:val="24"/>
+        </w:rPr>
+        <w:t xml:space="preserve">Once City officials have outlined their posture, the system will be assessed via vulnerability scanning to establish what vulnerabilities can be mitigated with the EDR solution and what vulnerabilities need to be addressed outside the EDR solution. </w:t>
+      </w:r>
+    </w:p>
+    <w:p>
+      <w:pPr>
+        <w:rPr>
+          <w:rFonts w:ascii="Arial" w:hAnsi="Arial" w:cs="Arial"/>
+          <w:sz w:val="24"/>
+          <w:szCs w:val="24"/>
+        </w:rPr>
+      </w:pPr>
+      <w:r>
+        <w:rPr>
+          <w:rFonts w:ascii="Arial" w:hAnsi="Arial" w:cs="Arial"/>
+          <w:sz w:val="24"/>
+          <w:szCs w:val="24"/>
+        </w:rPr>
+        <w:t xml:space="preserve">Once these vulnerabilities have been categorized, the EDR solution will be implemented alongside an employee training program that educates end-device users on the role they play securing the networks that they use. Vulnerabilities not resolved with the EDR solution will be addressed to City officials to clarify responsibilities and scope in order to further strengthen the security posture of the </w:t>
+      </w:r>
+      <w:proofErr w:type="gramStart"/>
+      <w:r>
+        <w:rPr>
+          <w:rFonts w:ascii="Arial" w:hAnsi="Arial" w:cs="Arial"/>
+          <w:sz w:val="24"/>
+          <w:szCs w:val="24"/>
+        </w:rPr>
+        <w:t>City</w:t>
+      </w:r>
+      <w:proofErr w:type="gramEnd"/>
+      <w:r>
+        <w:rPr>
+          <w:rFonts w:ascii="Arial" w:hAnsi="Arial" w:cs="Arial"/>
+          <w:sz w:val="24"/>
+          <w:szCs w:val="24"/>
+        </w:rPr>
+        <w:t xml:space="preserve">. </w:t>
+      </w:r>
+    </w:p>
+    <w:p>
+      <w:pPr>
+        <w:pStyle w:val="Heading2"/>
+        <w:rPr>
+          <w:rFonts w:ascii="Arial" w:hAnsi="Arial" w:cs="Arial"/>
+          <w:sz w:val="26"/>
+          <w:szCs w:val="26"/>
+        </w:rPr>
+      </w:pPr>
+      <w:bookmarkStart w:id="8" w:name="_Toc157352317"/>
+      <w:r>
+        <w:rPr>
+          <w:rFonts w:ascii="Arial" w:hAnsi="Arial" w:cs="Arial"/>
+          <w:sz w:val="26"/>
+          <w:szCs w:val="26"/>
+        </w:rPr>
+        <w:t>Implementing EDR/MDR Solution</w:t>
+      </w:r>
+      <w:bookmarkEnd w:id="8"/>
+    </w:p>
+    <w:p>
+      <w:pPr>
+        <w:rPr>
+          <w:rFonts w:ascii="Arial" w:hAnsi="Arial" w:cs="Arial"/>
+          <w:sz w:val="24"/>
+          <w:szCs w:val="24"/>
+        </w:rPr>
+      </w:pPr>
+      <w:r>
+        <w:rPr>
+          <w:rFonts w:ascii="Arial" w:hAnsi="Arial" w:cs="Arial"/>
+          <w:sz w:val="24"/>
+          <w:szCs w:val="24"/>
+        </w:rPr>
+        <w:t>After implementation, the EDR solution will develop its managed service by first developing the baseline of normal network behavior for end-devices, systems, and cloud applications. Telemetry from this data will be bundled into a dashboard that will leverage security platforms already in place in City infrastructure, creating a real-time analytics dashboard that can be accessed by City security officials and planners.</w:t>
+      </w:r>
+    </w:p>
+    <w:p>
+      <w:pPr>
+        <w:pStyle w:val="Heading2"/>
+        <w:rPr>
+          <w:rFonts w:ascii="Arial" w:hAnsi="Arial" w:cs="Arial"/>
+          <w:sz w:val="26"/>
+          <w:szCs w:val="26"/>
+        </w:rPr>
+      </w:pPr>
+      <w:bookmarkStart w:id="9" w:name="_Toc157352318"/>
+      <w:r>
+        <w:rPr>
+          <w:rFonts w:ascii="Arial" w:hAnsi="Arial" w:cs="Arial"/>
+          <w:sz w:val="26"/>
+          <w:szCs w:val="26"/>
+        </w:rPr>
+        <w:t xml:space="preserve">Offensive Security Measures </w:t>
+      </w:r>
+      <w:r>
+        <w:rPr>
+          <w:rFonts w:ascii="Arial" w:hAnsi="Arial" w:cs="Arial"/>
+          <w:sz w:val="26"/>
+          <w:szCs w:val="26"/>
         </w:rPr>
         <w:t>to</w:t>
       </w:r>
       <w:r>
         <w:rPr>
           <w:rFonts w:ascii="Arial" w:hAnsi="Arial" w:cs="Arial"/>
-        </w:rPr>
-        <w:t xml:space="preserve"> City officials to clarify responsibilities and scope in order to further strengthen the security posture of the City. </w:t>
+          <w:sz w:val="26"/>
+          <w:szCs w:val="26"/>
+        </w:rPr>
+        <w:t xml:space="preserve"> Enhance Network Defense</w:t>
+      </w:r>
+      <w:bookmarkEnd w:id="9"/>
+    </w:p>
+    <w:p>
+      <w:pPr>
+        <w:rPr>
+          <w:rFonts w:ascii="Arial" w:hAnsi="Arial" w:cs="Arial"/>
+          <w:sz w:val="24"/>
+          <w:szCs w:val="24"/>
+        </w:rPr>
+      </w:pPr>
+      <w:proofErr w:type="spellStart"/>
+      <w:r>
+        <w:rPr>
+          <w:rFonts w:ascii="Arial" w:hAnsi="Arial" w:cs="Arial"/>
+          <w:sz w:val="24"/>
+          <w:szCs w:val="24"/>
+        </w:rPr>
+        <w:t>Cyberquack’s</w:t>
+      </w:r>
+      <w:proofErr w:type="spellEnd"/>
+      <w:r>
+        <w:rPr>
+          <w:rFonts w:ascii="Arial" w:hAnsi="Arial" w:cs="Arial"/>
+          <w:sz w:val="24"/>
+          <w:szCs w:val="24"/>
+        </w:rPr>
+        <w:t xml:space="preserve"> in-house Red Team specializes in offensive security testing enterprise-level </w:t>
+      </w:r>
+      <w:r>
+        <w:rPr>
+          <w:rFonts w:ascii="Arial" w:hAnsi="Arial" w:cs="Arial"/>
+          <w:sz w:val="24"/>
+          <w:szCs w:val="24"/>
+        </w:rPr>
+        <w:t>networks and</w:t>
+      </w:r>
+      <w:r>
+        <w:rPr>
+          <w:rFonts w:ascii="Arial" w:hAnsi="Arial" w:cs="Arial"/>
+          <w:sz w:val="24"/>
+          <w:szCs w:val="24"/>
+        </w:rPr>
+        <w:t xml:space="preserve"> have a multitude of purpose-built tools that will continue to test the attack surface of the City of New Westminster’s</w:t>
+      </w:r>
+      <w:r>
+        <w:rPr>
+          <w:rFonts w:ascii="Arial" w:hAnsi="Arial" w:cs="Arial"/>
+          <w:sz w:val="24"/>
+          <w:szCs w:val="24"/>
+        </w:rPr>
+        <w:t xml:space="preserve"> networks</w:t>
+      </w:r>
+      <w:r>
+        <w:rPr>
+          <w:rFonts w:ascii="Arial" w:hAnsi="Arial" w:cs="Arial"/>
+          <w:sz w:val="24"/>
+          <w:szCs w:val="24"/>
+        </w:rPr>
+        <w:t>. With regular meetings and reporting, this value-added service has the potential to stop threat actors and inform decision makers of priority concerns.</w:t>
       </w:r>
     </w:p>
     <w:p>
@@ -1723,94 +1935,125 @@
         <w:pStyle w:val="Heading2"/>
         <w:rPr>
           <w:rFonts w:ascii="Arial" w:hAnsi="Arial" w:cs="Arial"/>
-        </w:rPr>
-      </w:pPr>
-      <w:bookmarkStart w:id="6" w:name="_Toc157201097"/>
-      <w:r>
-        <w:rPr>
-          <w:rFonts w:ascii="Arial" w:hAnsi="Arial" w:cs="Arial"/>
-        </w:rPr>
-        <w:t>Implementing EDR/MDR Solution</w:t>
-      </w:r>
-      <w:bookmarkEnd w:id="6"/>
-    </w:p>
-    <w:p>
-      <w:pPr>
-        <w:rPr>
-          <w:rFonts w:ascii="Arial" w:hAnsi="Arial" w:cs="Arial"/>
-        </w:rPr>
-      </w:pPr>
-      <w:r>
-        <w:rPr>
-          <w:rFonts w:ascii="Arial" w:hAnsi="Arial" w:cs="Arial"/>
-        </w:rPr>
-        <w:t>After implementation, the EDR solution will develop its managed service by first developing the baseline of normal network behavior for end-devices, systems, and cloud applications. Telemetry from this data will be bundled into a dashboard that will leverage security platforms already in place in City infrastructure, creating a real-time analytics dashboard that can be accessed by City security officials and planners.</w:t>
-      </w:r>
+          <w:sz w:val="26"/>
+          <w:szCs w:val="26"/>
+        </w:rPr>
+      </w:pPr>
+      <w:bookmarkStart w:id="10" w:name="_Toc157352319"/>
+      <w:r>
+        <w:rPr>
+          <w:rFonts w:ascii="Arial" w:hAnsi="Arial" w:cs="Arial"/>
+          <w:sz w:val="26"/>
+          <w:szCs w:val="26"/>
+        </w:rPr>
+        <w:t xml:space="preserve">Defining Next-Generation EDR Technology &amp; Proactive </w:t>
+      </w:r>
+      <w:r>
+        <w:rPr>
+          <w:rFonts w:ascii="Arial" w:hAnsi="Arial" w:cs="Arial"/>
+          <w:sz w:val="26"/>
+          <w:szCs w:val="26"/>
+        </w:rPr>
+        <w:t>Security</w:t>
+      </w:r>
+      <w:bookmarkEnd w:id="10"/>
+    </w:p>
+    <w:p>
+      <w:pPr>
+        <w:rPr>
+          <w:rFonts w:ascii="Arial" w:hAnsi="Arial" w:cs="Arial"/>
+          <w:sz w:val="24"/>
+          <w:szCs w:val="24"/>
+        </w:rPr>
+      </w:pPr>
+      <w:r>
+        <w:rPr>
+          <w:rFonts w:ascii="Arial" w:hAnsi="Arial" w:cs="Arial"/>
+          <w:sz w:val="24"/>
+          <w:szCs w:val="24"/>
+        </w:rPr>
+        <w:t xml:space="preserve">Using </w:t>
+      </w:r>
+      <w:proofErr w:type="spellStart"/>
+      <w:r>
+        <w:rPr>
+          <w:rFonts w:ascii="Arial" w:hAnsi="Arial" w:cs="Arial"/>
+          <w:sz w:val="24"/>
+          <w:szCs w:val="24"/>
+        </w:rPr>
+        <w:t>Crowdstrike’s</w:t>
+      </w:r>
+      <w:proofErr w:type="spellEnd"/>
+      <w:r>
+        <w:rPr>
+          <w:rFonts w:ascii="Arial" w:hAnsi="Arial" w:cs="Arial"/>
+          <w:sz w:val="24"/>
+          <w:szCs w:val="24"/>
+        </w:rPr>
+        <w:t xml:space="preserve"> latest EDR innovation, the City of New Westminster can rest assured their networks have a guardian angel always watching over them. </w:t>
+      </w:r>
+      <w:proofErr w:type="spellStart"/>
+      <w:r>
+        <w:rPr>
+          <w:rFonts w:ascii="Arial" w:hAnsi="Arial" w:cs="Arial"/>
+          <w:sz w:val="24"/>
+          <w:szCs w:val="24"/>
+        </w:rPr>
+        <w:t>Crowdstrike’s</w:t>
+      </w:r>
+      <w:proofErr w:type="spellEnd"/>
+      <w:r>
+        <w:rPr>
+          <w:rFonts w:ascii="Arial" w:hAnsi="Arial" w:cs="Arial"/>
+          <w:sz w:val="24"/>
+          <w:szCs w:val="24"/>
+        </w:rPr>
+        <w:t xml:space="preserve"> Cyber Threat Intelligence Integration powers the EDR with real-time updates on modern tactics, techniques, and procedures (TTPs), and can identify the stealthiest of attackers</w:t>
+      </w:r>
+      <w:r>
+        <w:rPr>
+          <w:rFonts w:ascii="Arial" w:hAnsi="Arial" w:cs="Arial"/>
+          <w:sz w:val="24"/>
+          <w:szCs w:val="24"/>
+        </w:rPr>
+        <w:t>, forwarding reports to those that need to know.</w:t>
+      </w:r>
+    </w:p>
+    <w:p>
+      <w:pPr>
+        <w:rPr>
+          <w:rFonts w:ascii="Arial" w:hAnsi="Arial" w:cs="Arial"/>
+          <w:sz w:val="24"/>
+          <w:szCs w:val="24"/>
+        </w:rPr>
+      </w:pPr>
     </w:p>
     <w:p>
       <w:pPr>
         <w:pStyle w:val="Heading2"/>
-        <w:rPr>
-          <w:rFonts w:ascii="Arial" w:hAnsi="Arial" w:cs="Arial"/>
-        </w:rPr>
-      </w:pPr>
-      <w:bookmarkStart w:id="7" w:name="_Toc157201098"/>
-      <w:r>
-        <w:rPr>
-          <w:rFonts w:ascii="Arial" w:hAnsi="Arial" w:cs="Arial"/>
-        </w:rPr>
-        <w:t>Offensive Security Measures To Enhance Network Defense</w:t>
-      </w:r>
-      <w:bookmarkEnd w:id="7"/>
-    </w:p>
-    <w:p>
-      <w:pPr>
-        <w:rPr>
-          <w:rFonts w:ascii="Arial" w:hAnsi="Arial" w:cs="Arial"/>
-        </w:rPr>
-      </w:pPr>
-      <w:r>
-        <w:rPr>
-          <w:rFonts w:ascii="Arial" w:hAnsi="Arial" w:cs="Arial"/>
-        </w:rPr>
-        <w:t xml:space="preserve">Once all known vulnerabilities in the system architecture have been addressed and resolved via EDR or City security officials, our firm will begin focusing on developing a periodic penetration testing framework. </w:t>
-      </w:r>
-      <w:r>
-        <w:rPr>
-          <w:rFonts w:ascii="Arial" w:hAnsi="Arial" w:cs="Arial"/>
-        </w:rPr>
-        <w:t>Cyberquack’s</w:t>
-      </w:r>
-      <w:r>
-        <w:rPr>
-          <w:rFonts w:ascii="Arial" w:hAnsi="Arial" w:cs="Arial"/>
-        </w:rPr>
-        <w:t xml:space="preserve"> in-house Red Team specializes in offensive security testing enterprise-level </w:t>
-      </w:r>
-      <w:r>
-        <w:rPr>
-          <w:rFonts w:ascii="Arial" w:hAnsi="Arial" w:cs="Arial"/>
-        </w:rPr>
-        <w:t>networks and</w:t>
-      </w:r>
-      <w:r>
-        <w:rPr>
-          <w:rFonts w:ascii="Arial" w:hAnsi="Arial" w:cs="Arial"/>
-        </w:rPr>
-        <w:t xml:space="preserve"> have a multitude of purpose-built tools that will continue to test the attack surface of the City of New Westminster’s IT </w:t>
-      </w:r>
-      <w:r>
-        <w:rPr>
-          <w:rFonts w:ascii="Arial" w:hAnsi="Arial" w:cs="Arial"/>
-        </w:rPr>
+      </w:pPr>
+      <w:bookmarkStart w:id="11" w:name="_Toc157352320"/>
+      <w:r>
         <w:lastRenderedPageBreak/>
-        <w:t xml:space="preserve">networks. With regular meetings and reporting, this value-added service has the potential to stop threat actors </w:t>
-      </w:r>
-      <w:r>
-        <w:rPr>
-          <w:rFonts w:ascii="Arial" w:hAnsi="Arial" w:cs="Arial"/>
-        </w:rPr>
-        <w:t>and inform decision makers of priority concerns.</w:t>
+        <w:t>Project Team Breakdown</w:t>
+      </w:r>
+      <w:bookmarkEnd w:id="11"/>
+    </w:p>
+    <w:p>
+      <w:pPr>
+        <w:rPr>
+          <w:rFonts w:ascii="Arial" w:hAnsi="Arial" w:cs="Arial"/>
+          <w:sz w:val="24"/>
+          <w:szCs w:val="24"/>
+        </w:rPr>
+      </w:pPr>
+      <w:r>
+        <w:rPr>
+          <w:rFonts w:ascii="Arial" w:hAnsi="Arial" w:cs="Arial"/>
+          <w:sz w:val="24"/>
+          <w:szCs w:val="24"/>
+        </w:rPr>
+        <w:t xml:space="preserve">To complement the EDR solution, a management team of highly skilled network engineers, security analysts, and system administrators take security to the next level. Through our highly skilled management team, the EDR solution becomes an MDR solution that not only detects, but proactively hunts, investigates, and responds to emerging or advanced threats. </w:t>
       </w:r>
     </w:p>
     <w:p>
@@ -1818,122 +2061,34 @@
         <w:pStyle w:val="Heading2"/>
         <w:rPr>
           <w:rFonts w:ascii="Arial" w:hAnsi="Arial" w:cs="Arial"/>
-        </w:rPr>
-      </w:pPr>
-      <w:bookmarkStart w:id="8" w:name="_Toc157201099"/>
-      <w:r>
-        <w:rPr>
-          <w:rFonts w:ascii="Arial" w:hAnsi="Arial" w:cs="Arial"/>
-        </w:rPr>
-        <w:t xml:space="preserve">Defining Next-Generation EDR Technology &amp; Proactive </w:t>
-      </w:r>
-      <w:bookmarkEnd w:id="8"/>
-      <w:r>
-        <w:rPr>
-          <w:rFonts w:ascii="Arial" w:hAnsi="Arial" w:cs="Arial"/>
-        </w:rPr>
-        <w:t>Security</w:t>
-      </w:r>
-    </w:p>
-    <w:p>
-      <w:pPr>
-        <w:rPr>
-          <w:rFonts w:ascii="Arial" w:hAnsi="Arial" w:cs="Arial"/>
-        </w:rPr>
-      </w:pPr>
-      <w:r>
-        <w:rPr>
-          <w:rFonts w:ascii="Arial" w:hAnsi="Arial" w:cs="Arial"/>
-        </w:rPr>
-        <w:t>Using Crowdstrike’s latest EDR innovation, the City of New Westminster can rest assured their networks have a guardian angel always watching over them. Crowdstrike’s Cyber Threat Intelligence Integration powers the EDR with real-time updates on modern tactics, techniques, and procedures (TTPs), and can identify the stealthiest of attackers</w:t>
-      </w:r>
-      <w:r>
-        <w:rPr>
-          <w:rFonts w:ascii="Arial" w:hAnsi="Arial" w:cs="Arial"/>
-        </w:rPr>
-        <w:t>. This next-generation EDR</w:t>
-      </w:r>
-      <w:r>
-        <w:rPr>
-          <w:rFonts w:ascii="Arial" w:hAnsi="Arial" w:cs="Arial"/>
-        </w:rPr>
-        <w:t xml:space="preserve"> creat</w:t>
-      </w:r>
-      <w:r>
-        <w:rPr>
-          <w:rFonts w:ascii="Arial" w:hAnsi="Arial" w:cs="Arial"/>
-        </w:rPr>
-        <w:t xml:space="preserve">es </w:t>
-      </w:r>
-      <w:r>
-        <w:rPr>
-          <w:rFonts w:ascii="Arial" w:hAnsi="Arial" w:cs="Arial"/>
-        </w:rPr>
-        <w:t>something like a TV’s DVR on every network endpoint. Using the Falcon platform, this recorded intelligence can be accessed from and calculated in the cloud, allowing ultimate visibility from anywhere in the world.</w:t>
-      </w:r>
-    </w:p>
-    <w:p>
-      <w:pPr>
-        <w:rPr>
-          <w:rFonts w:ascii="Arial" w:hAnsi="Arial" w:cs="Arial"/>
-        </w:rPr>
-      </w:pPr>
-      <w:r>
-        <w:rPr>
-          <w:rFonts w:ascii="Arial" w:hAnsi="Arial" w:cs="Arial"/>
-        </w:rPr>
-        <w:t xml:space="preserve">To </w:t>
-      </w:r>
-      <w:r>
-        <w:rPr>
-          <w:rFonts w:ascii="Arial" w:hAnsi="Arial" w:cs="Arial"/>
-        </w:rPr>
-        <w:t>complement</w:t>
-      </w:r>
-      <w:r>
-        <w:rPr>
-          <w:rFonts w:ascii="Arial" w:hAnsi="Arial" w:cs="Arial"/>
-        </w:rPr>
-        <w:t xml:space="preserve"> the EDR solution, a management team of highly skilled network engineers, security analysts, and system administrators take security to the next level. Through our highly skilled management team, the EDR solution becomes an MDR solution that not only detects, but proactively hunts, investigates, and responds to emerging or advanced threats. Our in-house security team will work closely with our Red Team pentesters to develop a threat database based on behavior, EDR artificial intelligence (AI) insights, and </w:t>
-      </w:r>
-      <w:r>
-        <w:rPr>
-          <w:rFonts w:ascii="Arial" w:hAnsi="Arial" w:cs="Arial"/>
-        </w:rPr>
-        <w:t>cutting-edge</w:t>
-      </w:r>
-      <w:r>
-        <w:rPr>
-          <w:rFonts w:ascii="Arial" w:hAnsi="Arial" w:cs="Arial"/>
-        </w:rPr>
-        <w:t xml:space="preserve"> industry insider knowledge.</w:t>
-      </w:r>
-    </w:p>
-    <w:p>
-      <w:pPr>
-        <w:pStyle w:val="Heading2"/>
-        <w:rPr>
-          <w:rFonts w:ascii="Arial" w:hAnsi="Arial" w:cs="Arial"/>
-        </w:rPr>
-      </w:pPr>
-      <w:bookmarkStart w:id="9" w:name="_Toc157201100"/>
-      <w:r>
-        <w:rPr>
-          <w:rFonts w:ascii="Arial" w:hAnsi="Arial" w:cs="Arial"/>
+          <w:sz w:val="26"/>
+          <w:szCs w:val="26"/>
+        </w:rPr>
+      </w:pPr>
+      <w:bookmarkStart w:id="12" w:name="_Toc157352321"/>
+      <w:r>
+        <w:rPr>
+          <w:rFonts w:ascii="Arial" w:hAnsi="Arial" w:cs="Arial"/>
+          <w:sz w:val="26"/>
+          <w:szCs w:val="26"/>
         </w:rPr>
         <w:t>EDR Implementation Project Members</w:t>
       </w:r>
-      <w:bookmarkEnd w:id="9"/>
-    </w:p>
-    <w:p>
-      <w:pPr>
-        <w:rPr>
-          <w:rFonts w:ascii="Arial" w:hAnsi="Arial" w:cs="Arial"/>
-        </w:rPr>
-      </w:pPr>
-      <w:r>
-        <w:rPr>
-          <w:rFonts w:ascii="Arial" w:hAnsi="Arial" w:cs="Arial"/>
+      <w:bookmarkEnd w:id="12"/>
+    </w:p>
+    <w:p>
+      <w:pPr>
+        <w:rPr>
+          <w:rFonts w:ascii="Arial" w:hAnsi="Arial" w:cs="Arial"/>
+          <w:sz w:val="24"/>
+          <w:szCs w:val="24"/>
+        </w:rPr>
+      </w:pPr>
+      <w:r>
+        <w:rPr>
+          <w:rFonts w:ascii="Arial" w:hAnsi="Arial" w:cs="Arial"/>
+          <w:sz w:val="24"/>
+          <w:szCs w:val="24"/>
         </w:rPr>
         <w:t>Developing this project will require two teams of highly qualified security specialists. The first team will deal with EDR implementation and development:</w:t>
       </w:r>
@@ -1942,6 +2097,8 @@
       <w:pPr>
         <w:rPr>
           <w:rFonts w:ascii="Arial" w:hAnsi="Arial" w:cs="Arial"/>
+          <w:sz w:val="24"/>
+          <w:szCs w:val="24"/>
         </w:rPr>
       </w:pPr>
       <w:r>
@@ -1949,12 +2106,16 @@
           <w:rFonts w:ascii="Arial" w:hAnsi="Arial" w:cs="Arial"/>
           <w:b/>
           <w:bCs/>
+          <w:sz w:val="24"/>
+          <w:szCs w:val="24"/>
         </w:rPr>
         <w:t>Michael Rodriguez (Incident Response Manager – Lead)</w:t>
       </w:r>
       <w:r>
         <w:rPr>
           <w:rFonts w:ascii="Arial" w:hAnsi="Arial" w:cs="Arial"/>
+          <w:sz w:val="24"/>
+          <w:szCs w:val="24"/>
         </w:rPr>
         <w:t xml:space="preserve"> </w:t>
       </w:r>
@@ -1963,6 +2124,8 @@
           <w:rFonts w:ascii="Arial" w:hAnsi="Arial" w:cs="Arial"/>
           <w:i/>
           <w:iCs/>
+          <w:sz w:val="24"/>
+          <w:szCs w:val="24"/>
         </w:rPr>
         <w:t>– 10+ years managing defensive and offensive security teams. GCIH, CISM, CCSP</w:t>
       </w:r>
@@ -1971,6 +2134,8 @@
       <w:pPr>
         <w:rPr>
           <w:rFonts w:ascii="Arial" w:hAnsi="Arial" w:cs="Arial"/>
+          <w:sz w:val="24"/>
+          <w:szCs w:val="24"/>
         </w:rPr>
       </w:pPr>
       <w:r>
@@ -1978,6 +2143,8 @@
           <w:rFonts w:ascii="Arial" w:hAnsi="Arial" w:cs="Arial"/>
           <w:b/>
           <w:bCs/>
+          <w:sz w:val="24"/>
+          <w:szCs w:val="24"/>
         </w:rPr>
         <w:t xml:space="preserve">Samantha Lee (EDR </w:t>
       </w:r>
@@ -1986,12 +2153,16 @@
           <w:rFonts w:ascii="Arial" w:hAnsi="Arial" w:cs="Arial"/>
           <w:b/>
           <w:bCs/>
+          <w:sz w:val="24"/>
+          <w:szCs w:val="24"/>
         </w:rPr>
         <w:t>Specialist)</w:t>
       </w:r>
       <w:r>
         <w:rPr>
           <w:rFonts w:ascii="Arial" w:hAnsi="Arial" w:cs="Arial"/>
+          <w:sz w:val="24"/>
+          <w:szCs w:val="24"/>
         </w:rPr>
         <w:t xml:space="preserve"> </w:t>
       </w:r>
@@ -2000,6 +2171,8 @@
           <w:rFonts w:ascii="Arial" w:hAnsi="Arial" w:cs="Arial"/>
           <w:i/>
           <w:iCs/>
+          <w:sz w:val="24"/>
+          <w:szCs w:val="24"/>
         </w:rPr>
         <w:t>–</w:t>
       </w:r>
@@ -2008,6 +2181,8 @@
           <w:rFonts w:ascii="Arial" w:hAnsi="Arial" w:cs="Arial"/>
           <w:i/>
           <w:iCs/>
+          <w:sz w:val="24"/>
+          <w:szCs w:val="24"/>
         </w:rPr>
         <w:t xml:space="preserve"> </w:t>
       </w:r>
@@ -2016,6 +2191,8 @@
           <w:rFonts w:ascii="Arial" w:hAnsi="Arial" w:cs="Arial"/>
           <w:i/>
           <w:iCs/>
+          <w:sz w:val="24"/>
+          <w:szCs w:val="24"/>
         </w:rPr>
         <w:t xml:space="preserve">7+ </w:t>
       </w:r>
@@ -2024,6 +2201,8 @@
           <w:rFonts w:ascii="Arial" w:hAnsi="Arial" w:cs="Arial"/>
           <w:i/>
           <w:iCs/>
+          <w:sz w:val="24"/>
+          <w:szCs w:val="24"/>
         </w:rPr>
         <w:t>years’ experience</w:t>
       </w:r>
@@ -2032,6 +2211,8 @@
           <w:rFonts w:ascii="Arial" w:hAnsi="Arial" w:cs="Arial"/>
           <w:i/>
           <w:iCs/>
+          <w:sz w:val="24"/>
+          <w:szCs w:val="24"/>
         </w:rPr>
         <w:t xml:space="preserve"> in EDR development for municipal governments. CISSP, CompTIA Security+, Certified Endpoint Security Specialist</w:t>
       </w:r>
@@ -2040,6 +2221,8 @@
       <w:pPr>
         <w:rPr>
           <w:rFonts w:ascii="Arial" w:hAnsi="Arial" w:cs="Arial"/>
+          <w:sz w:val="24"/>
+          <w:szCs w:val="24"/>
         </w:rPr>
       </w:pPr>
       <w:r>
@@ -2047,12 +2230,16 @@
           <w:rFonts w:ascii="Arial" w:hAnsi="Arial" w:cs="Arial"/>
           <w:b/>
           <w:bCs/>
+          <w:sz w:val="24"/>
+          <w:szCs w:val="24"/>
         </w:rPr>
         <w:t>Rachel Green (Technical Analyst)</w:t>
       </w:r>
       <w:r>
         <w:rPr>
           <w:rFonts w:ascii="Arial" w:hAnsi="Arial" w:cs="Arial"/>
+          <w:sz w:val="24"/>
+          <w:szCs w:val="24"/>
         </w:rPr>
         <w:t xml:space="preserve"> </w:t>
       </w:r>
@@ -2061,6 +2248,8 @@
           <w:rFonts w:ascii="Arial" w:hAnsi="Arial" w:cs="Arial"/>
           <w:i/>
           <w:iCs/>
+          <w:sz w:val="24"/>
+          <w:szCs w:val="24"/>
         </w:rPr>
         <w:t xml:space="preserve">– 4 </w:t>
       </w:r>
@@ -2069,6 +2258,8 @@
           <w:rFonts w:ascii="Arial" w:hAnsi="Arial" w:cs="Arial"/>
           <w:i/>
           <w:iCs/>
+          <w:sz w:val="24"/>
+          <w:szCs w:val="24"/>
         </w:rPr>
         <w:t>years’ experience</w:t>
       </w:r>
@@ -2077,6 +2268,8 @@
           <w:rFonts w:ascii="Arial" w:hAnsi="Arial" w:cs="Arial"/>
           <w:i/>
           <w:iCs/>
+          <w:sz w:val="24"/>
+          <w:szCs w:val="24"/>
         </w:rPr>
         <w:t xml:space="preserve"> assessing vulnerabilities in a Tier 2 position for enterprise. 2 </w:t>
       </w:r>
@@ -2085,6 +2278,8 @@
           <w:rFonts w:ascii="Arial" w:hAnsi="Arial" w:cs="Arial"/>
           <w:i/>
           <w:iCs/>
+          <w:sz w:val="24"/>
+          <w:szCs w:val="24"/>
         </w:rPr>
         <w:t>years’ experience</w:t>
       </w:r>
@@ -2093,6 +2288,8 @@
           <w:rFonts w:ascii="Arial" w:hAnsi="Arial" w:cs="Arial"/>
           <w:i/>
           <w:iCs/>
+          <w:sz w:val="24"/>
+          <w:szCs w:val="24"/>
         </w:rPr>
         <w:t xml:space="preserve"> Tier 3 SOC analyst. Certified Vulnerability Assessor (CVA), CompTIA Sec+, Net+, CCNA</w:t>
       </w:r>
@@ -2101,6 +2298,8 @@
       <w:pPr>
         <w:rPr>
           <w:rFonts w:ascii="Arial" w:hAnsi="Arial" w:cs="Arial"/>
+          <w:sz w:val="24"/>
+          <w:szCs w:val="24"/>
         </w:rPr>
       </w:pPr>
       <w:r>
@@ -2108,12 +2307,16 @@
           <w:rFonts w:ascii="Arial" w:hAnsi="Arial" w:cs="Arial"/>
           <w:b/>
           <w:bCs/>
+          <w:sz w:val="24"/>
+          <w:szCs w:val="24"/>
         </w:rPr>
         <w:t>Daniel Kim (Technical Analyst)</w:t>
       </w:r>
       <w:r>
         <w:rPr>
           <w:rFonts w:ascii="Arial" w:hAnsi="Arial" w:cs="Arial"/>
+          <w:sz w:val="24"/>
+          <w:szCs w:val="24"/>
         </w:rPr>
         <w:t xml:space="preserve"> </w:t>
       </w:r>
@@ -2122,6 +2325,8 @@
           <w:rFonts w:ascii="Arial" w:hAnsi="Arial" w:cs="Arial"/>
           <w:i/>
           <w:iCs/>
+          <w:sz w:val="24"/>
+          <w:szCs w:val="24"/>
         </w:rPr>
         <w:t xml:space="preserve">– 3 </w:t>
       </w:r>
@@ -2130,6 +2335,8 @@
           <w:rFonts w:ascii="Arial" w:hAnsi="Arial" w:cs="Arial"/>
           <w:i/>
           <w:iCs/>
+          <w:sz w:val="24"/>
+          <w:szCs w:val="24"/>
         </w:rPr>
         <w:t>years’ experience</w:t>
       </w:r>
@@ -2138,6 +2345,8 @@
           <w:rFonts w:ascii="Arial" w:hAnsi="Arial" w:cs="Arial"/>
           <w:i/>
           <w:iCs/>
+          <w:sz w:val="24"/>
+          <w:szCs w:val="24"/>
         </w:rPr>
         <w:t xml:space="preserve"> as Tier 1 security operations center (SOC) analyst. CompTIA Sec+, Net+, Pentest+</w:t>
       </w:r>
@@ -2147,26 +2356,34 @@
         <w:pStyle w:val="Heading2"/>
         <w:rPr>
           <w:rFonts w:ascii="Arial" w:hAnsi="Arial" w:cs="Arial"/>
-        </w:rPr>
-      </w:pPr>
-      <w:bookmarkStart w:id="10" w:name="_Toc157201101"/>
-      <w:r>
-        <w:rPr>
-          <w:rFonts w:ascii="Arial" w:hAnsi="Arial" w:cs="Arial"/>
+          <w:sz w:val="26"/>
+          <w:szCs w:val="26"/>
+        </w:rPr>
+      </w:pPr>
+      <w:bookmarkStart w:id="13" w:name="_Toc157352322"/>
+      <w:r>
+        <w:rPr>
+          <w:rFonts w:ascii="Arial" w:hAnsi="Arial" w:cs="Arial"/>
+          <w:sz w:val="26"/>
+          <w:szCs w:val="26"/>
         </w:rPr>
         <w:t>Penetration Testing &amp; Security Assessment Team (Red Team)</w:t>
       </w:r>
-      <w:bookmarkEnd w:id="10"/>
-    </w:p>
-    <w:p>
-      <w:pPr>
-        <w:rPr>
-          <w:rFonts w:ascii="Arial" w:hAnsi="Arial" w:cs="Arial"/>
-        </w:rPr>
-      </w:pPr>
-      <w:r>
-        <w:rPr>
-          <w:rFonts w:ascii="Arial" w:hAnsi="Arial" w:cs="Arial"/>
+      <w:bookmarkEnd w:id="13"/>
+    </w:p>
+    <w:p>
+      <w:pPr>
+        <w:rPr>
+          <w:rFonts w:ascii="Arial" w:hAnsi="Arial" w:cs="Arial"/>
+          <w:sz w:val="24"/>
+          <w:szCs w:val="24"/>
+        </w:rPr>
+      </w:pPr>
+      <w:r>
+        <w:rPr>
+          <w:rFonts w:ascii="Arial" w:hAnsi="Arial" w:cs="Arial"/>
+          <w:sz w:val="24"/>
+          <w:szCs w:val="24"/>
         </w:rPr>
         <w:t>For the continued vulnerability and penetration testing service, our Red Team includes:</w:t>
       </w:r>
@@ -2175,6 +2392,8 @@
       <w:pPr>
         <w:rPr>
           <w:rFonts w:ascii="Arial" w:hAnsi="Arial" w:cs="Arial"/>
+          <w:sz w:val="24"/>
+          <w:szCs w:val="24"/>
         </w:rPr>
       </w:pPr>
       <w:r>
@@ -2182,12 +2401,16 @@
           <w:rFonts w:ascii="Arial" w:hAnsi="Arial" w:cs="Arial"/>
           <w:b/>
           <w:bCs/>
+          <w:sz w:val="24"/>
+          <w:szCs w:val="24"/>
         </w:rPr>
         <w:t>Isabella Martinez (Certified Ethical Hacker – Lead)</w:t>
       </w:r>
       <w:r>
         <w:rPr>
           <w:rFonts w:ascii="Arial" w:hAnsi="Arial" w:cs="Arial"/>
+          <w:sz w:val="24"/>
+          <w:szCs w:val="24"/>
         </w:rPr>
         <w:t xml:space="preserve"> – </w:t>
       </w:r>
@@ -2196,6 +2419,8 @@
           <w:rFonts w:ascii="Arial" w:hAnsi="Arial" w:cs="Arial"/>
           <w:i/>
           <w:iCs/>
+          <w:sz w:val="24"/>
+          <w:szCs w:val="24"/>
         </w:rPr>
         <w:t xml:space="preserve">5 </w:t>
       </w:r>
@@ -2204,6 +2429,8 @@
           <w:rFonts w:ascii="Arial" w:hAnsi="Arial" w:cs="Arial"/>
           <w:i/>
           <w:iCs/>
+          <w:sz w:val="24"/>
+          <w:szCs w:val="24"/>
         </w:rPr>
         <w:t>years’ experience</w:t>
       </w:r>
@@ -2212,6 +2439,8 @@
           <w:rFonts w:ascii="Arial" w:hAnsi="Arial" w:cs="Arial"/>
           <w:i/>
           <w:iCs/>
+          <w:sz w:val="24"/>
+          <w:szCs w:val="24"/>
         </w:rPr>
         <w:t xml:space="preserve"> as a network security manager for Fortune 500s, 12 </w:t>
       </w:r>
@@ -2220,6 +2449,8 @@
           <w:rFonts w:ascii="Arial" w:hAnsi="Arial" w:cs="Arial"/>
           <w:i/>
           <w:iCs/>
+          <w:sz w:val="24"/>
+          <w:szCs w:val="24"/>
         </w:rPr>
         <w:t>years’ experience</w:t>
       </w:r>
@@ -2228,6 +2459,8 @@
           <w:rFonts w:ascii="Arial" w:hAnsi="Arial" w:cs="Arial"/>
           <w:i/>
           <w:iCs/>
+          <w:sz w:val="24"/>
+          <w:szCs w:val="24"/>
         </w:rPr>
         <w:t xml:space="preserve"> in offensive penetration testing with a focus on government and non-profit organizations. CCNP, CCSP, CISSP, CEH</w:t>
       </w:r>
@@ -2238,6 +2471,8 @@
           <w:rFonts w:ascii="Arial" w:hAnsi="Arial" w:cs="Arial"/>
           <w:i/>
           <w:iCs/>
+          <w:sz w:val="24"/>
+          <w:szCs w:val="24"/>
         </w:rPr>
       </w:pPr>
       <w:r>
@@ -2245,12 +2480,16 @@
           <w:rFonts w:ascii="Arial" w:hAnsi="Arial" w:cs="Arial"/>
           <w:b/>
           <w:bCs/>
+          <w:sz w:val="24"/>
+          <w:szCs w:val="24"/>
         </w:rPr>
         <w:t>Olivia Wilde (Compliance and Risk Manager)</w:t>
       </w:r>
       <w:r>
         <w:rPr>
           <w:rFonts w:ascii="Arial" w:hAnsi="Arial" w:cs="Arial"/>
+          <w:sz w:val="24"/>
+          <w:szCs w:val="24"/>
         </w:rPr>
         <w:t xml:space="preserve"> </w:t>
       </w:r>
@@ -2259,6 +2498,8 @@
           <w:rFonts w:ascii="Arial" w:hAnsi="Arial" w:cs="Arial"/>
           <w:i/>
           <w:iCs/>
+          <w:sz w:val="24"/>
+          <w:szCs w:val="24"/>
         </w:rPr>
         <w:t xml:space="preserve">– 10 </w:t>
       </w:r>
@@ -2267,6 +2508,8 @@
           <w:rFonts w:ascii="Arial" w:hAnsi="Arial" w:cs="Arial"/>
           <w:i/>
           <w:iCs/>
+          <w:sz w:val="24"/>
+          <w:szCs w:val="24"/>
         </w:rPr>
         <w:t>years’ experience</w:t>
       </w:r>
@@ -2275,6 +2518,8 @@
           <w:rFonts w:ascii="Arial" w:hAnsi="Arial" w:cs="Arial"/>
           <w:i/>
           <w:iCs/>
+          <w:sz w:val="24"/>
+          <w:szCs w:val="24"/>
         </w:rPr>
         <w:t xml:space="preserve"> mitigating risks and ensuring compliance with ISO27001:2002 in the context of government infrastructure. Certified Risk and Information Systems Control (CRISC), Certified Compliance &amp; Ethics Professional (CCEP)</w:t>
       </w:r>
@@ -2283,6 +2528,8 @@
       <w:pPr>
         <w:rPr>
           <w:rFonts w:ascii="Arial" w:hAnsi="Arial" w:cs="Arial"/>
+          <w:sz w:val="24"/>
+          <w:szCs w:val="24"/>
         </w:rPr>
       </w:pPr>
       <w:r>
@@ -2290,13 +2537,16 @@
           <w:rFonts w:ascii="Arial" w:hAnsi="Arial" w:cs="Arial"/>
           <w:b/>
           <w:bCs/>
-        </w:rPr>
-        <w:lastRenderedPageBreak/>
+          <w:sz w:val="24"/>
+          <w:szCs w:val="24"/>
+        </w:rPr>
         <w:t>Lucas Brown (Security Engineer)</w:t>
       </w:r>
       <w:r>
         <w:rPr>
           <w:rFonts w:ascii="Arial" w:hAnsi="Arial" w:cs="Arial"/>
+          <w:sz w:val="24"/>
+          <w:szCs w:val="24"/>
         </w:rPr>
         <w:t xml:space="preserve"> </w:t>
       </w:r>
@@ -2305,6 +2555,8 @@
           <w:rFonts w:ascii="Arial" w:hAnsi="Arial" w:cs="Arial"/>
           <w:i/>
           <w:iCs/>
+          <w:sz w:val="24"/>
+          <w:szCs w:val="24"/>
         </w:rPr>
         <w:t xml:space="preserve">– 5 </w:t>
       </w:r>
@@ -2313,6 +2565,8 @@
           <w:rFonts w:ascii="Arial" w:hAnsi="Arial" w:cs="Arial"/>
           <w:i/>
           <w:iCs/>
+          <w:sz w:val="24"/>
+          <w:szCs w:val="24"/>
         </w:rPr>
         <w:t>years’ experience</w:t>
       </w:r>
@@ -2321,6 +2575,8 @@
           <w:rFonts w:ascii="Arial" w:hAnsi="Arial" w:cs="Arial"/>
           <w:i/>
           <w:iCs/>
+          <w:sz w:val="24"/>
+          <w:szCs w:val="24"/>
         </w:rPr>
         <w:t xml:space="preserve"> as a network security engineer. </w:t>
       </w:r>
@@ -2329,6 +2585,8 @@
           <w:rFonts w:ascii="Arial" w:hAnsi="Arial" w:cs="Arial"/>
           <w:i/>
           <w:iCs/>
+          <w:sz w:val="24"/>
+          <w:szCs w:val="24"/>
         </w:rPr>
         <w:t xml:space="preserve">CCNA, </w:t>
       </w:r>
@@ -2337,6 +2595,8 @@
           <w:rFonts w:ascii="Arial" w:hAnsi="Arial" w:cs="Arial"/>
           <w:i/>
           <w:iCs/>
+          <w:sz w:val="24"/>
+          <w:szCs w:val="24"/>
         </w:rPr>
         <w:t>CCNP, CompTIA Sec+, Net+, Pentest+</w:t>
       </w:r>
@@ -2347,6 +2607,8 @@
           <w:rFonts w:ascii="Arial" w:hAnsi="Arial" w:cs="Arial"/>
           <w:i/>
           <w:iCs/>
+          <w:sz w:val="24"/>
+          <w:szCs w:val="24"/>
         </w:rPr>
       </w:pPr>
       <w:r>
@@ -2354,12 +2616,16 @@
           <w:rFonts w:ascii="Arial" w:hAnsi="Arial" w:cs="Arial"/>
           <w:b/>
           <w:bCs/>
+          <w:sz w:val="24"/>
+          <w:szCs w:val="24"/>
         </w:rPr>
         <w:t>David Smith (Security Engineer)</w:t>
       </w:r>
       <w:r>
         <w:rPr>
           <w:rFonts w:ascii="Arial" w:hAnsi="Arial" w:cs="Arial"/>
+          <w:sz w:val="24"/>
+          <w:szCs w:val="24"/>
         </w:rPr>
         <w:t xml:space="preserve"> – </w:t>
       </w:r>
@@ -2368,6 +2634,8 @@
           <w:rFonts w:ascii="Arial" w:hAnsi="Arial" w:cs="Arial"/>
           <w:i/>
           <w:iCs/>
+          <w:sz w:val="24"/>
+          <w:szCs w:val="24"/>
         </w:rPr>
         <w:t xml:space="preserve">6 </w:t>
       </w:r>
@@ -2376,6 +2644,8 @@
           <w:rFonts w:ascii="Arial" w:hAnsi="Arial" w:cs="Arial"/>
           <w:i/>
           <w:iCs/>
+          <w:sz w:val="24"/>
+          <w:szCs w:val="24"/>
         </w:rPr>
         <w:t>years’ experience</w:t>
       </w:r>
@@ -2384,329 +2654,14 @@
           <w:rFonts w:ascii="Arial" w:hAnsi="Arial" w:cs="Arial"/>
           <w:i/>
           <w:iCs/>
+          <w:sz w:val="24"/>
+          <w:szCs w:val="24"/>
         </w:rPr>
         <w:t xml:space="preserve"> in offensive penetration testing with a focus on banking and Fortune 500 contexts. Offensive Security Certified Professional (OSCP), CCNA, CCNP, CompTIA Sec+, Net+, &amp; Pentest+</w:t>
       </w:r>
     </w:p>
     <w:p>
       <w:pPr>
-        <w:pStyle w:val="Heading2"/>
-        <w:rPr>
-          <w:rFonts w:ascii="Arial" w:hAnsi="Arial" w:cs="Arial"/>
-        </w:rPr>
-      </w:pPr>
-      <w:bookmarkStart w:id="11" w:name="_Toc157201102"/>
-      <w:r>
-        <w:rPr>
-          <w:rFonts w:ascii="Arial" w:hAnsi="Arial" w:cs="Arial"/>
-        </w:rPr>
-        <w:t>Reporting Strategies</w:t>
-      </w:r>
-      <w:bookmarkEnd w:id="11"/>
-    </w:p>
-    <w:p>
-      <w:pPr>
-        <w:rPr>
-          <w:rFonts w:ascii="Arial" w:hAnsi="Arial" w:cs="Arial"/>
-        </w:rPr>
-      </w:pPr>
-      <w:r>
-        <w:rPr>
-          <w:rFonts w:ascii="Arial" w:hAnsi="Arial" w:cs="Arial"/>
-        </w:rPr>
-        <w:t>We will provide regular status reports and updates on the progress of the MDR solution that will include key milestones achieved and tasks that have been completed. We will also define and track key performance indicators</w:t>
-      </w:r>
-      <w:r>
-        <w:rPr>
-          <w:rFonts w:ascii="Arial" w:hAnsi="Arial" w:cs="Arial"/>
-        </w:rPr>
-        <w:t xml:space="preserve"> from the Crowdstrike EDR platform, Falcon Cloud Integration, and existing City infrastructure. </w:t>
-      </w:r>
-    </w:p>
-    <w:p>
-      <w:pPr>
-        <w:rPr>
-          <w:rFonts w:ascii="Arial" w:hAnsi="Arial" w:cs="Arial"/>
-        </w:rPr>
-      </w:pPr>
-      <w:r>
-        <w:rPr>
-          <w:rFonts w:ascii="Arial" w:hAnsi="Arial" w:cs="Arial"/>
-        </w:rPr>
-        <w:t xml:space="preserve">These reports will be bundled into a weekly status update which </w:t>
-      </w:r>
-      <w:r>
-        <w:rPr>
-          <w:rFonts w:ascii="Arial" w:hAnsi="Arial" w:cs="Arial"/>
-        </w:rPr>
-        <w:t>outlines</w:t>
-      </w:r>
-      <w:r>
-        <w:rPr>
-          <w:rFonts w:ascii="Arial" w:hAnsi="Arial" w:cs="Arial"/>
-        </w:rPr>
-        <w:t xml:space="preserve"> the tasks, threats, and solutions discovered. The data from these reports can also be accessed in real-time via a custom online dashboard developed by Cyberquack.</w:t>
-      </w:r>
-    </w:p>
-    <w:p>
-      <w:pPr>
-        <w:rPr>
-          <w:rFonts w:ascii="Arial" w:hAnsi="Arial" w:cs="Arial"/>
-        </w:rPr>
-      </w:pPr>
-      <w:r>
-        <w:rPr>
-          <w:rFonts w:ascii="Arial" w:hAnsi="Arial" w:cs="Arial"/>
-        </w:rPr>
-        <w:t>The main Key Performance Indicators (KPI) assessed in these reports include</w:t>
-      </w:r>
-      <w:r>
-        <w:rPr>
-          <w:rFonts w:ascii="Arial" w:hAnsi="Arial" w:cs="Arial"/>
-        </w:rPr>
-        <w:t>, but are not limited to</w:t>
-      </w:r>
-      <w:r>
-        <w:rPr>
-          <w:rFonts w:ascii="Arial" w:hAnsi="Arial" w:cs="Arial"/>
-        </w:rPr>
-        <w:t>:</w:t>
-      </w:r>
-    </w:p>
-    <w:p>
-      <w:pPr>
-        <w:pStyle w:val="ListParagraph"/>
-        <w:numPr>
-          <w:ilvl w:val="1"/>
-          <w:numId w:val="19"/>
-        </w:numPr>
-        <w:rPr>
-          <w:rFonts w:ascii="Arial" w:hAnsi="Arial" w:cs="Arial"/>
-        </w:rPr>
-      </w:pPr>
-      <w:r>
-        <w:rPr>
-          <w:rFonts w:ascii="Arial" w:hAnsi="Arial" w:cs="Arial"/>
-        </w:rPr>
-        <w:t>Number of security incidents detected and resolved</w:t>
-      </w:r>
-    </w:p>
-    <w:p>
-      <w:pPr>
-        <w:pStyle w:val="ListParagraph"/>
-        <w:numPr>
-          <w:ilvl w:val="1"/>
-          <w:numId w:val="19"/>
-        </w:numPr>
-        <w:rPr>
-          <w:rFonts w:ascii="Arial" w:hAnsi="Arial" w:cs="Arial"/>
-        </w:rPr>
-      </w:pPr>
-      <w:r>
-        <w:rPr>
-          <w:rFonts w:ascii="Arial" w:hAnsi="Arial" w:cs="Arial"/>
-        </w:rPr>
-        <w:t>Average Time to detect and respond to any incidents</w:t>
-      </w:r>
-    </w:p>
-    <w:p>
-      <w:pPr>
-        <w:pStyle w:val="ListParagraph"/>
-        <w:numPr>
-          <w:ilvl w:val="1"/>
-          <w:numId w:val="19"/>
-        </w:numPr>
-        <w:rPr>
-          <w:rFonts w:ascii="Arial" w:hAnsi="Arial" w:cs="Arial"/>
-        </w:rPr>
-      </w:pPr>
-      <w:r>
-        <w:rPr>
-          <w:rFonts w:ascii="Arial" w:hAnsi="Arial" w:cs="Arial"/>
-        </w:rPr>
-        <w:t>System uptime and availability</w:t>
-      </w:r>
-    </w:p>
-    <w:p>
-      <w:pPr>
-        <w:pStyle w:val="ListParagraph"/>
-        <w:numPr>
-          <w:ilvl w:val="1"/>
-          <w:numId w:val="19"/>
-        </w:numPr>
-        <w:rPr>
-          <w:rFonts w:ascii="Arial" w:hAnsi="Arial" w:cs="Arial"/>
-        </w:rPr>
-      </w:pPr>
-      <w:r>
-        <w:rPr>
-          <w:rFonts w:ascii="Arial" w:hAnsi="Arial" w:cs="Arial"/>
-        </w:rPr>
-        <w:t>Unidentified</w:t>
-      </w:r>
-      <w:r>
-        <w:rPr>
-          <w:rFonts w:ascii="Arial" w:hAnsi="Arial" w:cs="Arial"/>
-        </w:rPr>
-        <w:t xml:space="preserve"> end-devices visible on the network</w:t>
-      </w:r>
-    </w:p>
-    <w:p>
-      <w:pPr>
-        <w:pStyle w:val="ListParagraph"/>
-        <w:numPr>
-          <w:ilvl w:val="1"/>
-          <w:numId w:val="19"/>
-        </w:numPr>
-        <w:rPr>
-          <w:rFonts w:ascii="Arial" w:hAnsi="Arial" w:cs="Arial"/>
-        </w:rPr>
-      </w:pPr>
-      <w:r>
-        <w:rPr>
-          <w:rFonts w:ascii="Arial" w:hAnsi="Arial" w:cs="Arial"/>
-        </w:rPr>
-        <w:t>IoT devices visible on the network</w:t>
-      </w:r>
-    </w:p>
-    <w:p>
-      <w:pPr>
-        <w:pStyle w:val="ListParagraph"/>
-        <w:numPr>
-          <w:ilvl w:val="1"/>
-          <w:numId w:val="19"/>
-        </w:numPr>
-        <w:rPr>
-          <w:rFonts w:ascii="Arial" w:hAnsi="Arial" w:cs="Arial"/>
-        </w:rPr>
-      </w:pPr>
-      <w:r>
-        <w:rPr>
-          <w:rFonts w:ascii="Arial" w:hAnsi="Arial" w:cs="Arial"/>
-        </w:rPr>
-        <w:t>Risk Assessment as per our in-house Compliance and Risk Management</w:t>
-      </w:r>
-    </w:p>
-    <w:p>
-      <w:pPr>
-        <w:rPr>
-          <w:rFonts w:ascii="Arial" w:hAnsi="Arial" w:cs="Arial"/>
-        </w:rPr>
-      </w:pPr>
-      <w:r>
-        <w:rPr>
-          <w:rFonts w:ascii="Arial" w:hAnsi="Arial" w:cs="Arial"/>
-        </w:rPr>
-        <w:t xml:space="preserve">Our </w:t>
-      </w:r>
-      <w:r>
-        <w:rPr>
-          <w:rFonts w:ascii="Arial" w:hAnsi="Arial" w:cs="Arial"/>
-        </w:rPr>
-        <w:t>Red Team</w:t>
-      </w:r>
-      <w:r>
-        <w:rPr>
-          <w:rFonts w:ascii="Arial" w:hAnsi="Arial" w:cs="Arial"/>
-        </w:rPr>
-        <w:t xml:space="preserve"> will </w:t>
-      </w:r>
-      <w:r>
-        <w:rPr>
-          <w:rFonts w:ascii="Arial" w:hAnsi="Arial" w:cs="Arial"/>
-        </w:rPr>
-        <w:t xml:space="preserve">provide additional documentation after completing regular </w:t>
-      </w:r>
-      <w:r>
-        <w:rPr>
-          <w:rFonts w:ascii="Arial" w:hAnsi="Arial" w:cs="Arial"/>
-        </w:rPr>
-        <w:t>vulnerability</w:t>
-      </w:r>
-      <w:r>
-        <w:rPr>
-          <w:rFonts w:ascii="Arial" w:hAnsi="Arial" w:cs="Arial"/>
-        </w:rPr>
-        <w:t xml:space="preserve"> scans and penetration tests on City network infrastructure</w:t>
-      </w:r>
-      <w:r>
-        <w:rPr>
-          <w:rFonts w:ascii="Arial" w:hAnsi="Arial" w:cs="Arial"/>
-        </w:rPr>
-        <w:t>. This documentation will be used to supplement the MDR solution to better suit the unique requirements of municipal IT networks</w:t>
-      </w:r>
-      <w:r>
-        <w:rPr>
-          <w:rFonts w:ascii="Arial" w:hAnsi="Arial" w:cs="Arial"/>
-        </w:rPr>
-        <w:t>.</w:t>
-      </w:r>
-    </w:p>
-    <w:p>
-      <w:pPr>
-        <w:rPr>
-          <w:rFonts w:ascii="Arial" w:hAnsi="Arial" w:cs="Arial"/>
-        </w:rPr>
-      </w:pPr>
-    </w:p>
-    <w:p>
-      <w:pPr>
-        <w:rPr>
-          <w:rFonts w:ascii="Arial" w:hAnsi="Arial" w:cs="Arial"/>
-        </w:rPr>
-      </w:pPr>
-    </w:p>
-    <w:p>
-      <w:pPr>
-        <w:rPr>
-          <w:rFonts w:ascii="Arial" w:hAnsi="Arial" w:cs="Arial"/>
-        </w:rPr>
-      </w:pPr>
-    </w:p>
-    <w:p>
-      <w:pPr>
-        <w:rPr>
-          <w:rFonts w:ascii="Arial" w:hAnsi="Arial" w:cs="Arial"/>
-        </w:rPr>
-      </w:pPr>
-    </w:p>
-    <w:p>
-      <w:pPr>
-        <w:rPr>
-          <w:rFonts w:ascii="Arial" w:hAnsi="Arial" w:cs="Arial"/>
-        </w:rPr>
-      </w:pPr>
-    </w:p>
-    <w:p>
-      <w:pPr>
-        <w:rPr>
-          <w:rFonts w:ascii="Arial" w:hAnsi="Arial" w:cs="Arial"/>
-        </w:rPr>
-      </w:pPr>
-    </w:p>
-    <w:p>
-      <w:pPr>
-        <w:rPr>
-          <w:rFonts w:ascii="Arial" w:hAnsi="Arial" w:cs="Arial"/>
-        </w:rPr>
-      </w:pPr>
-    </w:p>
-    <w:p>
-      <w:pPr>
-        <w:rPr>
-          <w:rFonts w:ascii="Arial" w:hAnsi="Arial" w:cs="Arial"/>
-        </w:rPr>
-      </w:pPr>
-    </w:p>
-    <w:p>
-      <w:pPr>
-        <w:rPr>
-          <w:rFonts w:ascii="Arial" w:hAnsi="Arial" w:cs="Arial"/>
-        </w:rPr>
-      </w:pPr>
-    </w:p>
-    <w:p>
-      <w:pPr>
         <w:rPr>
           <w:rFonts w:ascii="Arial" w:hAnsi="Arial" w:cs="Arial"/>
         </w:rPr>
@@ -2724,17 +2679,21 @@
         <w:pStyle w:val="Heading1"/>
         <w:rPr>
           <w:rFonts w:ascii="Arial" w:hAnsi="Arial" w:cs="Arial"/>
-        </w:rPr>
-      </w:pPr>
-      <w:bookmarkStart w:id="12" w:name="_Toc157201103"/>
-      <w:r>
-        <w:rPr>
-          <w:rFonts w:ascii="Arial" w:hAnsi="Arial" w:cs="Arial"/>
+          <w:sz w:val="28"/>
+          <w:szCs w:val="28"/>
+        </w:rPr>
+      </w:pPr>
+      <w:bookmarkStart w:id="14" w:name="_Toc157352323"/>
+      <w:r>
+        <w:rPr>
+          <w:rFonts w:ascii="Arial" w:hAnsi="Arial" w:cs="Arial"/>
+          <w:sz w:val="28"/>
+          <w:szCs w:val="28"/>
         </w:rPr>
         <w:lastRenderedPageBreak/>
         <w:t>References:</w:t>
       </w:r>
-      <w:bookmarkEnd w:id="12"/>
+      <w:bookmarkEnd w:id="14"/>
     </w:p>
     <w:p>
       <w:pPr>
@@ -2778,8 +2737,19 @@
           <w:szCs w:val="24"/>
           <w:lang w:val="en-CA" w:eastAsia="en-CA"/>
         </w:rPr>
-        <w:t>, Aug. 2020, Available: https://www.nist.gov/publications/zero-trust-architecture</w:t>
-      </w:r>
+        <w:t xml:space="preserve">, Aug. 2020, Available: </w:t>
+      </w:r>
+      <w:proofErr w:type="gramStart"/>
+      <w:r>
+        <w:rPr>
+          <w:rFonts w:ascii="Arial" w:eastAsia="Times New Roman" w:hAnsi="Arial" w:cs="Arial"/>
+          <w:sz w:val="24"/>
+          <w:szCs w:val="24"/>
+          <w:lang w:val="en-CA" w:eastAsia="en-CA"/>
+        </w:rPr>
+        <w:t>https://www.nist.gov/publications/zero-trust-architecture</w:t>
+      </w:r>
+      <w:proofErr w:type="gramEnd"/>
     </w:p>
     <w:p>
       <w:pPr>
@@ -2928,6 +2898,8 @@
         </w:rPr>
         <w:t xml:space="preserve">“British Columbia Data Administration Standards,” </w:t>
       </w:r>
+      <w:proofErr w:type="spellStart"/>
+      <w:proofErr w:type="gramStart"/>
       <w:r>
         <w:rPr>
           <w:rFonts w:ascii="Arial" w:eastAsia="Times New Roman" w:hAnsi="Arial" w:cs="Arial"/>
@@ -2939,6 +2911,8 @@
         </w:rPr>
         <w:t>gov.bc</w:t>
       </w:r>
+      <w:proofErr w:type="spellEnd"/>
+      <w:proofErr w:type="gramEnd"/>
       <w:r>
         <w:rPr>
           <w:rFonts w:ascii="Arial" w:eastAsia="Times New Roman" w:hAnsi="Arial" w:cs="Arial"/>
@@ -3229,12 +3203,14 @@
       </w:rPr>
       <w:t xml:space="preserve"> / </w:t>
     </w:r>
+    <w:proofErr w:type="spellStart"/>
     <w:r>
       <w:rPr>
         <w:i/>
       </w:rPr>
       <w:t>CyberQuack</w:t>
     </w:r>
+    <w:proofErr w:type="spellEnd"/>
     <w:r>
       <w:rPr>
         <w:i/>

</xml_diff>